<commit_message>
Add File before Print
</commit_message>
<xml_diff>
--- a/2020/HK1/XU_LY_TIN_HIEU_NANG_CAO/Btap/Report_PhamQuocBao/Report_Pham_Quoc_Bao.docx
+++ b/2020/HK1/XU_LY_TIN_HIEU_NANG_CAO/Btap/Report_PhamQuocBao/Report_Pham_Quoc_Bao.docx
@@ -485,7 +485,7 @@
           <w:r>
             <w:fldChar w:fldCharType="separate"/>
           </w:r>
-          <w:hyperlink w:anchor="_Toc58708394" w:history="1">
+          <w:hyperlink w:anchor="_Toc58764786" w:history="1">
             <w:r>
               <w:rPr>
                 <w:rStyle w:val="Hyperlink"/>
@@ -513,7 +513,7 @@
                 <w:noProof/>
                 <w:webHidden/>
               </w:rPr>
-              <w:instrText xml:space="preserve"> PAGEREF _Toc58708394 \h </w:instrText>
+              <w:instrText xml:space="preserve"> PAGEREF _Toc58764786 \h </w:instrText>
             </w:r>
             <w:r>
               <w:rPr>
@@ -533,7 +533,7 @@
                 <w:noProof/>
                 <w:webHidden/>
               </w:rPr>
-              <w:t>4</w:t>
+              <w:t>3</w:t>
             </w:r>
             <w:r>
               <w:rPr>
@@ -558,7 +558,7 @@
               <w:szCs w:val="22"/>
             </w:rPr>
           </w:pPr>
-          <w:hyperlink w:anchor="_Toc58708395" w:history="1">
+          <w:hyperlink w:anchor="_Toc58764787" w:history="1">
             <w:r>
               <w:rPr>
                 <w:rStyle w:val="Hyperlink"/>
@@ -609,7 +609,7 @@
                 <w:noProof/>
                 <w:webHidden/>
               </w:rPr>
-              <w:instrText xml:space="preserve"> PAGEREF _Toc58708395 \h </w:instrText>
+              <w:instrText xml:space="preserve"> PAGEREF _Toc58764787 \h </w:instrText>
             </w:r>
             <w:r>
               <w:rPr>
@@ -658,7 +658,7 @@
               <w:szCs w:val="22"/>
             </w:rPr>
           </w:pPr>
-          <w:hyperlink w:anchor="_Toc58708396" w:history="1">
+          <w:hyperlink w:anchor="_Toc58764788" w:history="1">
             <w:r>
               <w:rPr>
                 <w:rStyle w:val="Hyperlink"/>
@@ -707,7 +707,7 @@
                 <w:noProof/>
                 <w:webHidden/>
               </w:rPr>
-              <w:instrText xml:space="preserve"> PAGEREF _Toc58708396 \h </w:instrText>
+              <w:instrText xml:space="preserve"> PAGEREF _Toc58764788 \h </w:instrText>
             </w:r>
             <w:r>
               <w:rPr>
@@ -730,7 +730,7 @@
                 <w:noProof/>
                 <w:webHidden/>
               </w:rPr>
-              <w:t>5</w:t>
+              <w:t>4</w:t>
             </w:r>
             <w:r>
               <w:rPr>
@@ -756,7 +756,7 @@
               <w:szCs w:val="22"/>
             </w:rPr>
           </w:pPr>
-          <w:hyperlink w:anchor="_Toc58708397" w:history="1">
+          <w:hyperlink w:anchor="_Toc58764789" w:history="1">
             <w:r>
               <w:rPr>
                 <w:rStyle w:val="Hyperlink"/>
@@ -805,7 +805,7 @@
                 <w:noProof/>
                 <w:webHidden/>
               </w:rPr>
-              <w:instrText xml:space="preserve"> PAGEREF _Toc58708397 \h </w:instrText>
+              <w:instrText xml:space="preserve"> PAGEREF _Toc58764789 \h </w:instrText>
             </w:r>
             <w:r>
               <w:rPr>
@@ -828,7 +828,7 @@
                 <w:noProof/>
                 <w:webHidden/>
               </w:rPr>
-              <w:t>5</w:t>
+              <w:t>4</w:t>
             </w:r>
             <w:r>
               <w:rPr>
@@ -854,7 +854,7 @@
               <w:szCs w:val="22"/>
             </w:rPr>
           </w:pPr>
-          <w:hyperlink w:anchor="_Toc58708398" w:history="1">
+          <w:hyperlink w:anchor="_Toc58764790" w:history="1">
             <w:r>
               <w:rPr>
                 <w:rStyle w:val="Hyperlink"/>
@@ -903,7 +903,7 @@
                 <w:noProof/>
                 <w:webHidden/>
               </w:rPr>
-              <w:instrText xml:space="preserve"> PAGEREF _Toc58708398 \h </w:instrText>
+              <w:instrText xml:space="preserve"> PAGEREF _Toc58764790 \h </w:instrText>
             </w:r>
             <w:r>
               <w:rPr>
@@ -952,7 +952,7 @@
               <w:szCs w:val="22"/>
             </w:rPr>
           </w:pPr>
-          <w:hyperlink w:anchor="_Toc58708399" w:history="1">
+          <w:hyperlink w:anchor="_Toc58764791" w:history="1">
             <w:r>
               <w:rPr>
                 <w:rStyle w:val="Hyperlink"/>
@@ -1002,7 +1002,7 @@
                 <w:noProof/>
                 <w:webHidden/>
               </w:rPr>
-              <w:instrText xml:space="preserve"> PAGEREF _Toc58708399 \h </w:instrText>
+              <w:instrText xml:space="preserve"> PAGEREF _Toc58764791 \h </w:instrText>
             </w:r>
             <w:r>
               <w:rPr>
@@ -1051,7 +1051,7 @@
               <w:szCs w:val="22"/>
             </w:rPr>
           </w:pPr>
-          <w:hyperlink w:anchor="_Toc58708400" w:history="1">
+          <w:hyperlink w:anchor="_Toc58764792" w:history="1">
             <w:r>
               <w:rPr>
                 <w:rStyle w:val="Hyperlink"/>
@@ -1102,7 +1102,7 @@
                 <w:noProof/>
                 <w:webHidden/>
               </w:rPr>
-              <w:instrText xml:space="preserve"> PAGEREF _Toc58708400 \h </w:instrText>
+              <w:instrText xml:space="preserve"> PAGEREF _Toc58764792 \h </w:instrText>
             </w:r>
             <w:r>
               <w:rPr>
@@ -1151,7 +1151,7 @@
               <w:szCs w:val="22"/>
             </w:rPr>
           </w:pPr>
-          <w:hyperlink w:anchor="_Toc58708401" w:history="1">
+          <w:hyperlink w:anchor="_Toc58764793" w:history="1">
             <w:r>
               <w:rPr>
                 <w:rStyle w:val="Hyperlink"/>
@@ -1202,7 +1202,7 @@
                 <w:noProof/>
                 <w:webHidden/>
               </w:rPr>
-              <w:instrText xml:space="preserve"> PAGEREF _Toc58708401 \h </w:instrText>
+              <w:instrText xml:space="preserve"> PAGEREF _Toc58764793 \h </w:instrText>
             </w:r>
             <w:r>
               <w:rPr>
@@ -1251,7 +1251,7 @@
               <w:szCs w:val="22"/>
             </w:rPr>
           </w:pPr>
-          <w:hyperlink w:anchor="_Toc58708402" w:history="1">
+          <w:hyperlink w:anchor="_Toc58764794" w:history="1">
             <w:r>
               <w:rPr>
                 <w:rStyle w:val="Hyperlink"/>
@@ -1302,7 +1302,7 @@
                 <w:noProof/>
                 <w:webHidden/>
               </w:rPr>
-              <w:instrText xml:space="preserve"> PAGEREF _Toc58708402 \h </w:instrText>
+              <w:instrText xml:space="preserve"> PAGEREF _Toc58764794 \h </w:instrText>
             </w:r>
             <w:r>
               <w:rPr>
@@ -1351,7 +1351,7 @@
               <w:szCs w:val="22"/>
             </w:rPr>
           </w:pPr>
-          <w:hyperlink w:anchor="_Toc58708403" w:history="1">
+          <w:hyperlink w:anchor="_Toc58764795" w:history="1">
             <w:r>
               <w:rPr>
                 <w:rStyle w:val="Hyperlink"/>
@@ -1402,7 +1402,7 @@
                 <w:noProof/>
                 <w:webHidden/>
               </w:rPr>
-              <w:instrText xml:space="preserve"> PAGEREF _Toc58708403 \h </w:instrText>
+              <w:instrText xml:space="preserve"> PAGEREF _Toc58764795 \h </w:instrText>
             </w:r>
             <w:r>
               <w:rPr>
@@ -1451,7 +1451,7 @@
               <w:szCs w:val="22"/>
             </w:rPr>
           </w:pPr>
-          <w:hyperlink w:anchor="_Toc58708404" w:history="1">
+          <w:hyperlink w:anchor="_Toc58764796" w:history="1">
             <w:r>
               <w:rPr>
                 <w:rStyle w:val="Hyperlink"/>
@@ -1502,7 +1502,7 @@
                 <w:noProof/>
                 <w:webHidden/>
               </w:rPr>
-              <w:instrText xml:space="preserve"> PAGEREF _Toc58708404 \h </w:instrText>
+              <w:instrText xml:space="preserve"> PAGEREF _Toc58764796 \h </w:instrText>
             </w:r>
             <w:r>
               <w:rPr>
@@ -1551,7 +1551,7 @@
               <w:szCs w:val="22"/>
             </w:rPr>
           </w:pPr>
-          <w:hyperlink w:anchor="_Toc58708405" w:history="1">
+          <w:hyperlink w:anchor="_Toc58764798" w:history="1">
             <w:r>
               <w:rPr>
                 <w:rStyle w:val="Hyperlink"/>
@@ -1602,7 +1602,7 @@
                 <w:noProof/>
                 <w:webHidden/>
               </w:rPr>
-              <w:instrText xml:space="preserve"> PAGEREF _Toc58708405 \h </w:instrText>
+              <w:instrText xml:space="preserve"> PAGEREF _Toc58764798 \h </w:instrText>
             </w:r>
             <w:r>
               <w:rPr>
@@ -1651,7 +1651,7 @@
               <w:szCs w:val="22"/>
             </w:rPr>
           </w:pPr>
-          <w:hyperlink w:anchor="_Toc58708406" w:history="1">
+          <w:hyperlink w:anchor="_Toc58764799" w:history="1">
             <w:r>
               <w:rPr>
                 <w:rStyle w:val="Hyperlink"/>
@@ -1702,7 +1702,7 @@
                 <w:noProof/>
                 <w:webHidden/>
               </w:rPr>
-              <w:instrText xml:space="preserve"> PAGEREF _Toc58708406 \h </w:instrText>
+              <w:instrText xml:space="preserve"> PAGEREF _Toc58764799 \h </w:instrText>
             </w:r>
             <w:r>
               <w:rPr>
@@ -1750,7 +1750,7 @@
               <w:szCs w:val="22"/>
             </w:rPr>
           </w:pPr>
-          <w:hyperlink w:anchor="_Toc58708407" w:history="1">
+          <w:hyperlink w:anchor="_Toc58764800" w:history="1">
             <w:r>
               <w:rPr>
                 <w:rStyle w:val="Hyperlink"/>
@@ -1778,7 +1778,7 @@
                 <w:noProof/>
                 <w:webHidden/>
               </w:rPr>
-              <w:instrText xml:space="preserve"> PAGEREF _Toc58708407 \h </w:instrText>
+              <w:instrText xml:space="preserve"> PAGEREF _Toc58764800 \h </w:instrText>
             </w:r>
             <w:r>
               <w:rPr>
@@ -1822,7 +1822,7 @@
               <w:szCs w:val="22"/>
             </w:rPr>
           </w:pPr>
-          <w:hyperlink w:anchor="_Toc58708408" w:history="1">
+          <w:hyperlink w:anchor="_Toc58764801" w:history="1">
             <w:r>
               <w:rPr>
                 <w:rStyle w:val="Hyperlink"/>
@@ -1850,7 +1850,7 @@
                 <w:noProof/>
                 <w:webHidden/>
               </w:rPr>
-              <w:instrText xml:space="preserve"> PAGEREF _Toc58708408 \h </w:instrText>
+              <w:instrText xml:space="preserve"> PAGEREF _Toc58764801 \h </w:instrText>
             </w:r>
             <w:r>
               <w:rPr>
@@ -1892,7 +1892,7 @@
               <w:szCs w:val="22"/>
             </w:rPr>
           </w:pPr>
-          <w:hyperlink w:anchor="_Toc58708409" w:history="1">
+          <w:hyperlink w:anchor="_Toc58764802" w:history="1">
             <w:r>
               <w:rPr>
                 <w:rStyle w:val="Hyperlink"/>
@@ -1924,7 +1924,7 @@
                 <w:noProof/>
                 <w:webHidden/>
               </w:rPr>
-              <w:instrText xml:space="preserve"> PAGEREF _Toc58708409 \h </w:instrText>
+              <w:instrText xml:space="preserve"> PAGEREF _Toc58764802 \h </w:instrText>
             </w:r>
             <w:r>
               <w:rPr>
@@ -1970,7 +1970,7 @@
               <w:szCs w:val="22"/>
             </w:rPr>
           </w:pPr>
-          <w:hyperlink w:anchor="_Toc58708410" w:history="1">
+          <w:hyperlink w:anchor="_Toc58764803" w:history="1">
             <w:r>
               <w:rPr>
                 <w:rStyle w:val="Hyperlink"/>
@@ -2002,7 +2002,7 @@
                 <w:noProof/>
                 <w:webHidden/>
               </w:rPr>
-              <w:instrText xml:space="preserve"> PAGEREF _Toc58708410 \h </w:instrText>
+              <w:instrText xml:space="preserve"> PAGEREF _Toc58764803 \h </w:instrText>
             </w:r>
             <w:r>
               <w:rPr>
@@ -2048,7 +2048,7 @@
               <w:szCs w:val="22"/>
             </w:rPr>
           </w:pPr>
-          <w:hyperlink w:anchor="_Toc58708411" w:history="1">
+          <w:hyperlink w:anchor="_Toc58764804" w:history="1">
             <w:r>
               <w:rPr>
                 <w:rStyle w:val="Hyperlink"/>
@@ -2080,7 +2080,7 @@
                 <w:noProof/>
                 <w:webHidden/>
               </w:rPr>
-              <w:instrText xml:space="preserve"> PAGEREF _Toc58708411 \h </w:instrText>
+              <w:instrText xml:space="preserve"> PAGEREF _Toc58764804 \h </w:instrText>
             </w:r>
             <w:r>
               <w:rPr>
@@ -2126,7 +2126,7 @@
               <w:szCs w:val="22"/>
             </w:rPr>
           </w:pPr>
-          <w:hyperlink w:anchor="_Toc58708412" w:history="1">
+          <w:hyperlink w:anchor="_Toc58764805" w:history="1">
             <w:r>
               <w:rPr>
                 <w:rStyle w:val="Hyperlink"/>
@@ -2158,7 +2158,7 @@
                 <w:noProof/>
                 <w:webHidden/>
               </w:rPr>
-              <w:instrText xml:space="preserve"> PAGEREF _Toc58708412 \h </w:instrText>
+              <w:instrText xml:space="preserve"> PAGEREF _Toc58764805 \h </w:instrText>
             </w:r>
             <w:r>
               <w:rPr>
@@ -2204,7 +2204,7 @@
               <w:szCs w:val="22"/>
             </w:rPr>
           </w:pPr>
-          <w:hyperlink w:anchor="_Toc58708413" w:history="1">
+          <w:hyperlink w:anchor="_Toc58764806" w:history="1">
             <w:r>
               <w:rPr>
                 <w:rStyle w:val="Hyperlink"/>
@@ -2236,7 +2236,7 @@
                 <w:noProof/>
                 <w:webHidden/>
               </w:rPr>
-              <w:instrText xml:space="preserve"> PAGEREF _Toc58708413 \h </w:instrText>
+              <w:instrText xml:space="preserve"> PAGEREF _Toc58764806 \h </w:instrText>
             </w:r>
             <w:r>
               <w:rPr>
@@ -2282,7 +2282,7 @@
               <w:szCs w:val="22"/>
             </w:rPr>
           </w:pPr>
-          <w:hyperlink w:anchor="_Toc58708414" w:history="1">
+          <w:hyperlink w:anchor="_Toc58764807" w:history="1">
             <w:r>
               <w:rPr>
                 <w:rStyle w:val="Hyperlink"/>
@@ -2291,12 +2291,32 @@
                 <w:noProof/>
                 <w:lang w:val="vi-VN"/>
               </w:rPr>
-              <w:t>Cơ sở ứng dụng cho mô hình:</w:t>
-            </w:r>
-            <w:r>
-              <w:rPr>
+              <w:t>Cơ sở ứng dụng cho mô</w:t>
+            </w:r>
+            <w:r>
+              <w:rPr>
+                <w:rStyle w:val="Hyperlink"/>
+                <w:rFonts w:cs="Times New Roman"/>
                 <w:b/>
                 <w:noProof/>
+                <w:lang w:val="vi-VN"/>
+              </w:rPr>
+              <w:t xml:space="preserve"> </w:t>
+            </w:r>
+            <w:r>
+              <w:rPr>
+                <w:rStyle w:val="Hyperlink"/>
+                <w:rFonts w:cs="Times New Roman"/>
+                <w:b/>
+                <w:noProof/>
+                <w:lang w:val="vi-VN"/>
+              </w:rPr>
+              <w:t>hình:</w:t>
+            </w:r>
+            <w:r>
+              <w:rPr>
+                <w:b/>
+                <w:noProof/>
                 <w:webHidden/>
               </w:rPr>
               <w:tab/>
@@ -2315,7 +2335,7 @@
                 <w:noProof/>
                 <w:webHidden/>
               </w:rPr>
-              <w:instrText xml:space="preserve"> PAGEREF _Toc58708414 \h </w:instrText>
+              <w:instrText xml:space="preserve"> PAGEREF _Toc58764807 \h </w:instrText>
             </w:r>
             <w:r>
               <w:rPr>
@@ -2361,7 +2381,7 @@
               <w:szCs w:val="22"/>
             </w:rPr>
           </w:pPr>
-          <w:hyperlink w:anchor="_Toc58708415" w:history="1">
+          <w:hyperlink w:anchor="_Toc58764808" w:history="1">
             <w:r>
               <w:rPr>
                 <w:rStyle w:val="Hyperlink"/>
@@ -2393,84 +2413,7 @@
                 <w:noProof/>
                 <w:webHidden/>
               </w:rPr>
-              <w:instrText xml:space="preserve"> PAGEREF _Toc58708415 \h </w:instrText>
-            </w:r>
-            <w:r>
-              <w:rPr>
-                <w:b/>
-                <w:noProof/>
-                <w:webHidden/>
-              </w:rPr>
-            </w:r>
-            <w:r>
-              <w:rPr>
-                <w:b/>
-                <w:noProof/>
-                <w:webHidden/>
-              </w:rPr>
-              <w:fldChar w:fldCharType="separate"/>
-            </w:r>
-            <w:r>
-              <w:rPr>
-                <w:b/>
-                <w:noProof/>
-                <w:webHidden/>
-              </w:rPr>
-              <w:t>12</w:t>
-            </w:r>
-            <w:r>
-              <w:rPr>
-                <w:b/>
-                <w:noProof/>
-                <w:webHidden/>
-              </w:rPr>
-              <w:fldChar w:fldCharType="end"/>
-            </w:r>
-          </w:hyperlink>
-        </w:p>
-        <w:p>
-          <w:pPr>
-            <w:pStyle w:val="TOC3"/>
-            <w:rPr>
-              <w:rFonts w:asciiTheme="minorHAnsi" w:eastAsiaTheme="minorEastAsia" w:hAnsiTheme="minorHAnsi"/>
-              <w:b/>
-              <w:noProof/>
-              <w:sz w:val="22"/>
-              <w:szCs w:val="22"/>
-            </w:rPr>
-          </w:pPr>
-          <w:hyperlink w:anchor="_Toc58708416" w:history="1">
-            <w:r>
-              <w:rPr>
-                <w:rStyle w:val="Hyperlink"/>
-                <w:b/>
-                <w:noProof/>
-              </w:rPr>
-              <w:t>1.6.1 Giới thiệu</w:t>
-            </w:r>
-            <w:r>
-              <w:rPr>
-                <w:b/>
-                <w:noProof/>
-                <w:webHidden/>
-              </w:rPr>
-              <w:tab/>
-            </w:r>
-            <w:r>
-              <w:rPr>
-                <w:b/>
-                <w:noProof/>
-                <w:webHidden/>
-              </w:rPr>
-              <w:fldChar w:fldCharType="begin"/>
-            </w:r>
-            <w:r>
-              <w:rPr>
-                <w:b/>
-                <w:noProof/>
-                <w:webHidden/>
-              </w:rPr>
-              <w:instrText xml:space="preserve"> PAGEREF _Toc58708416 \h </w:instrText>
+              <w:instrText xml:space="preserve"> PAGEREF _Toc58764808 \h </w:instrText>
             </w:r>
             <w:r>
               <w:rPr>
@@ -2518,7 +2461,7 @@
               <w:szCs w:val="22"/>
             </w:rPr>
           </w:pPr>
-          <w:hyperlink w:anchor="_Toc58708417" w:history="1">
+          <w:hyperlink w:anchor="_Toc58764809" w:history="1">
             <w:r>
               <w:rPr>
                 <w:rStyle w:val="Hyperlink"/>
@@ -2547,7 +2490,7 @@
                 <w:noProof/>
                 <w:webHidden/>
               </w:rPr>
-              <w:instrText xml:space="preserve"> PAGEREF _Toc58708417 \h </w:instrText>
+              <w:instrText xml:space="preserve"> PAGEREF _Toc58764809 \h </w:instrText>
             </w:r>
             <w:r>
               <w:rPr>
@@ -2567,7 +2510,7 @@
                 <w:noProof/>
                 <w:webHidden/>
               </w:rPr>
-              <w:t>14</w:t>
+              <w:t>13</w:t>
             </w:r>
             <w:r>
               <w:rPr>
@@ -2591,7 +2534,7 @@
               <w:szCs w:val="22"/>
             </w:rPr>
           </w:pPr>
-          <w:hyperlink w:anchor="_Toc58708418" w:history="1">
+          <w:hyperlink w:anchor="_Toc58764810" w:history="1">
             <w:r>
               <w:rPr>
                 <w:rStyle w:val="Hyperlink"/>
@@ -2620,7 +2563,7 @@
                 <w:noProof/>
                 <w:webHidden/>
               </w:rPr>
-              <w:instrText xml:space="preserve"> PAGEREF _Toc58708418 \h </w:instrText>
+              <w:instrText xml:space="preserve"> PAGEREF _Toc58764810 \h </w:instrText>
             </w:r>
             <w:r>
               <w:rPr>
@@ -2640,7 +2583,7 @@
                 <w:noProof/>
                 <w:webHidden/>
               </w:rPr>
-              <w:t>14</w:t>
+              <w:t>13</w:t>
             </w:r>
             <w:r>
               <w:rPr>
@@ -2662,7 +2605,7 @@
               <w:szCs w:val="22"/>
             </w:rPr>
           </w:pPr>
-          <w:hyperlink w:anchor="_Toc58708419" w:history="1">
+          <w:hyperlink w:anchor="_Toc58764811" w:history="1">
             <w:r>
               <w:rPr>
                 <w:rStyle w:val="Hyperlink"/>
@@ -2694,7 +2637,7 @@
                 <w:noProof/>
                 <w:webHidden/>
               </w:rPr>
-              <w:instrText xml:space="preserve"> PAGEREF _Toc58708419 \h </w:instrText>
+              <w:instrText xml:space="preserve"> PAGEREF _Toc58764811 \h </w:instrText>
             </w:r>
             <w:r>
               <w:rPr>
@@ -2717,7 +2660,7 @@
                 <w:noProof/>
                 <w:webHidden/>
               </w:rPr>
-              <w:t>14</w:t>
+              <w:t>13</w:t>
             </w:r>
             <w:r>
               <w:rPr>
@@ -2740,7 +2683,7 @@
               <w:szCs w:val="22"/>
             </w:rPr>
           </w:pPr>
-          <w:hyperlink w:anchor="_Toc58708420" w:history="1">
+          <w:hyperlink w:anchor="_Toc58764812" w:history="1">
             <w:r>
               <w:rPr>
                 <w:rStyle w:val="Hyperlink"/>
@@ -2772,7 +2715,7 @@
                 <w:noProof/>
                 <w:webHidden/>
               </w:rPr>
-              <w:instrText xml:space="preserve"> PAGEREF _Toc58708420 \h </w:instrText>
+              <w:instrText xml:space="preserve"> PAGEREF _Toc58764812 \h </w:instrText>
             </w:r>
             <w:r>
               <w:rPr>
@@ -2795,7 +2738,7 @@
                 <w:noProof/>
                 <w:webHidden/>
               </w:rPr>
-              <w:t>16</w:t>
+              <w:t>15</w:t>
             </w:r>
             <w:r>
               <w:rPr>
@@ -2818,7 +2761,7 @@
               <w:szCs w:val="22"/>
             </w:rPr>
           </w:pPr>
-          <w:hyperlink w:anchor="_Toc58708421" w:history="1">
+          <w:hyperlink w:anchor="_Toc58764813" w:history="1">
             <w:r>
               <w:rPr>
                 <w:rStyle w:val="Hyperlink"/>
@@ -2850,7 +2793,7 @@
                 <w:noProof/>
                 <w:webHidden/>
               </w:rPr>
-              <w:instrText xml:space="preserve"> PAGEREF _Toc58708421 \h </w:instrText>
+              <w:instrText xml:space="preserve"> PAGEREF _Toc58764813 \h </w:instrText>
             </w:r>
             <w:r>
               <w:rPr>
@@ -2873,7 +2816,7 @@
                 <w:noProof/>
                 <w:webHidden/>
               </w:rPr>
-              <w:t>22</w:t>
+              <w:t>21</w:t>
             </w:r>
             <w:r>
               <w:rPr>
@@ -2898,7 +2841,7 @@
               <w:szCs w:val="22"/>
             </w:rPr>
           </w:pPr>
-          <w:hyperlink w:anchor="_Toc58708422" w:history="1">
+          <w:hyperlink w:anchor="_Toc58764814" w:history="1">
             <w:r>
               <w:rPr>
                 <w:rStyle w:val="Hyperlink"/>
@@ -2927,7 +2870,7 @@
                 <w:noProof/>
                 <w:webHidden/>
               </w:rPr>
-              <w:instrText xml:space="preserve"> PAGEREF _Toc58708422 \h </w:instrText>
+              <w:instrText xml:space="preserve"> PAGEREF _Toc58764814 \h </w:instrText>
             </w:r>
             <w:r>
               <w:rPr>
@@ -2947,7 +2890,7 @@
                 <w:noProof/>
                 <w:webHidden/>
               </w:rPr>
-              <w:t>31</w:t>
+              <w:t>30</w:t>
             </w:r>
             <w:r>
               <w:rPr>
@@ -2971,7 +2914,7 @@
               <w:szCs w:val="22"/>
             </w:rPr>
           </w:pPr>
-          <w:hyperlink w:anchor="_Toc58708423" w:history="1">
+          <w:hyperlink w:anchor="_Toc58764815" w:history="1">
             <w:r>
               <w:rPr>
                 <w:rStyle w:val="Hyperlink"/>
@@ -3000,7 +2943,7 @@
                 <w:noProof/>
                 <w:webHidden/>
               </w:rPr>
-              <w:instrText xml:space="preserve"> PAGEREF _Toc58708423 \h </w:instrText>
+              <w:instrText xml:space="preserve"> PAGEREF _Toc58764815 \h </w:instrText>
             </w:r>
             <w:r>
               <w:rPr>
@@ -3020,7 +2963,7 @@
                 <w:noProof/>
                 <w:webHidden/>
               </w:rPr>
-              <w:t>31</w:t>
+              <w:t>30</w:t>
             </w:r>
             <w:r>
               <w:rPr>
@@ -3042,7 +2985,7 @@
               <w:szCs w:val="22"/>
             </w:rPr>
           </w:pPr>
-          <w:hyperlink w:anchor="_Toc58708424" w:history="1">
+          <w:hyperlink w:anchor="_Toc58764816" w:history="1">
             <w:r>
               <w:rPr>
                 <w:rStyle w:val="Hyperlink"/>
@@ -3074,7 +3017,7 @@
                 <w:noProof/>
                 <w:webHidden/>
               </w:rPr>
-              <w:instrText xml:space="preserve"> PAGEREF _Toc58708424 \h </w:instrText>
+              <w:instrText xml:space="preserve"> PAGEREF _Toc58764816 \h </w:instrText>
             </w:r>
             <w:r>
               <w:rPr>
@@ -3097,7 +3040,7 @@
                 <w:noProof/>
                 <w:webHidden/>
               </w:rPr>
-              <w:t>31</w:t>
+              <w:t>30</w:t>
             </w:r>
             <w:r>
               <w:rPr>
@@ -3122,7 +3065,7 @@
               <w:szCs w:val="22"/>
             </w:rPr>
           </w:pPr>
-          <w:hyperlink w:anchor="_Toc58708425" w:history="1">
+          <w:hyperlink w:anchor="_Toc58764817" w:history="1">
             <w:r>
               <w:rPr>
                 <w:rStyle w:val="Hyperlink"/>
@@ -3151,7 +3094,7 @@
                 <w:noProof/>
                 <w:webHidden/>
               </w:rPr>
-              <w:instrText xml:space="preserve"> PAGEREF _Toc58708425 \h </w:instrText>
+              <w:instrText xml:space="preserve"> PAGEREF _Toc58764817 \h </w:instrText>
             </w:r>
             <w:r>
               <w:rPr>
@@ -3171,7 +3114,7 @@
                 <w:noProof/>
                 <w:webHidden/>
               </w:rPr>
-              <w:t>35</w:t>
+              <w:t>34</w:t>
             </w:r>
             <w:r>
               <w:rPr>
@@ -3195,7 +3138,7 @@
               <w:szCs w:val="22"/>
             </w:rPr>
           </w:pPr>
-          <w:hyperlink w:anchor="_Toc58708426" w:history="1">
+          <w:hyperlink w:anchor="_Toc58764818" w:history="1">
             <w:r>
               <w:rPr>
                 <w:rStyle w:val="Hyperlink"/>
@@ -3224,7 +3167,7 @@
                 <w:noProof/>
                 <w:webHidden/>
               </w:rPr>
-              <w:instrText xml:space="preserve"> PAGEREF _Toc58708426 \h </w:instrText>
+              <w:instrText xml:space="preserve"> PAGEREF _Toc58764818 \h </w:instrText>
             </w:r>
             <w:r>
               <w:rPr>
@@ -3244,7 +3187,7 @@
                 <w:noProof/>
                 <w:webHidden/>
               </w:rPr>
-              <w:t>35</w:t>
+              <w:t>34</w:t>
             </w:r>
             <w:r>
               <w:rPr>
@@ -3263,12 +3206,13 @@
             </w:tabs>
             <w:rPr>
               <w:rFonts w:asciiTheme="minorHAnsi" w:eastAsiaTheme="minorEastAsia" w:hAnsiTheme="minorHAnsi"/>
+              <w:b w:val="0"/>
               <w:noProof/>
               <w:sz w:val="22"/>
               <w:szCs w:val="22"/>
             </w:rPr>
           </w:pPr>
-          <w:hyperlink w:anchor="_Toc58708427" w:history="1">
+          <w:hyperlink w:anchor="_Toc58764819" w:history="1">
             <w:r>
               <w:rPr>
                 <w:rStyle w:val="Hyperlink"/>
@@ -3297,7 +3241,7 @@
                 <w:noProof/>
                 <w:webHidden/>
               </w:rPr>
-              <w:instrText xml:space="preserve"> PAGEREF _Toc58708427 \h </w:instrText>
+              <w:instrText xml:space="preserve"> PAGEREF _Toc58764819 \h </w:instrText>
             </w:r>
             <w:r>
               <w:rPr>
@@ -3454,7 +3398,7 @@
             <w:noProof/>
             <w:webHidden/>
           </w:rPr>
-          <w:t>10</w:t>
+          <w:t>9</w:t>
         </w:r>
         <w:r>
           <w:rPr>
@@ -3531,7 +3475,7 @@
             <w:noProof/>
             <w:webHidden/>
           </w:rPr>
-          <w:t>11</w:t>
+          <w:t>10</w:t>
         </w:r>
         <w:r>
           <w:rPr>
@@ -3608,7 +3552,7 @@
             <w:noProof/>
             <w:webHidden/>
           </w:rPr>
-          <w:t>12</w:t>
+          <w:t>11</w:t>
         </w:r>
         <w:r>
           <w:rPr>
@@ -3685,7 +3629,7 @@
             <w:noProof/>
             <w:webHidden/>
           </w:rPr>
-          <w:t>13</w:t>
+          <w:t>12</w:t>
         </w:r>
         <w:r>
           <w:rPr>
@@ -3762,7 +3706,7 @@
             <w:noProof/>
             <w:webHidden/>
           </w:rPr>
-          <w:t>15</w:t>
+          <w:t>13</w:t>
         </w:r>
         <w:r>
           <w:rPr>
@@ -3839,7 +3783,7 @@
             <w:noProof/>
             <w:webHidden/>
           </w:rPr>
-          <w:t>16</w:t>
+          <w:t>14</w:t>
         </w:r>
         <w:r>
           <w:rPr>
@@ -3916,7 +3860,7 @@
             <w:noProof/>
             <w:webHidden/>
           </w:rPr>
-          <w:t>17</w:t>
+          <w:t>15</w:t>
         </w:r>
         <w:r>
           <w:rPr>
@@ -3993,7 +3937,7 @@
             <w:noProof/>
             <w:webHidden/>
           </w:rPr>
-          <w:t>18</w:t>
+          <w:t>16</w:t>
         </w:r>
         <w:r>
           <w:rPr>
@@ -4070,7 +4014,7 @@
             <w:noProof/>
             <w:webHidden/>
           </w:rPr>
-          <w:t>19</w:t>
+          <w:t>17</w:t>
         </w:r>
         <w:r>
           <w:rPr>
@@ -4147,7 +4091,7 @@
             <w:noProof/>
             <w:webHidden/>
           </w:rPr>
-          <w:t>20</w:t>
+          <w:t>18</w:t>
         </w:r>
         <w:r>
           <w:rPr>
@@ -4224,7 +4168,7 @@
             <w:noProof/>
             <w:webHidden/>
           </w:rPr>
-          <w:t>20</w:t>
+          <w:t>18</w:t>
         </w:r>
         <w:r>
           <w:rPr>
@@ -4301,7 +4245,7 @@
             <w:noProof/>
             <w:webHidden/>
           </w:rPr>
-          <w:t>21</w:t>
+          <w:t>19</w:t>
         </w:r>
         <w:r>
           <w:rPr>
@@ -4378,7 +4322,7 @@
             <w:noProof/>
             <w:webHidden/>
           </w:rPr>
-          <w:t>21</w:t>
+          <w:t>19</w:t>
         </w:r>
         <w:r>
           <w:rPr>
@@ -4455,7 +4399,7 @@
             <w:noProof/>
             <w:webHidden/>
           </w:rPr>
-          <w:t>22</w:t>
+          <w:t>20</w:t>
         </w:r>
         <w:r>
           <w:rPr>
@@ -4532,7 +4476,7 @@
             <w:noProof/>
             <w:webHidden/>
           </w:rPr>
-          <w:t>22</w:t>
+          <w:t>20</w:t>
         </w:r>
         <w:r>
           <w:rPr>
@@ -4609,7 +4553,7 @@
             <w:noProof/>
             <w:webHidden/>
           </w:rPr>
-          <w:t>23</w:t>
+          <w:t>21</w:t>
         </w:r>
         <w:r>
           <w:rPr>
@@ -4686,7 +4630,7 @@
             <w:noProof/>
             <w:webHidden/>
           </w:rPr>
-          <w:t>24</w:t>
+          <w:t>22</w:t>
         </w:r>
         <w:r>
           <w:rPr>
@@ -4763,7 +4707,7 @@
             <w:noProof/>
             <w:webHidden/>
           </w:rPr>
-          <w:t>25</w:t>
+          <w:t>23</w:t>
         </w:r>
         <w:r>
           <w:rPr>
@@ -4840,7 +4784,7 @@
             <w:noProof/>
             <w:webHidden/>
           </w:rPr>
-          <w:t>26</w:t>
+          <w:t>24</w:t>
         </w:r>
         <w:r>
           <w:rPr>
@@ -4917,7 +4861,7 @@
             <w:noProof/>
             <w:webHidden/>
           </w:rPr>
-          <w:t>27</w:t>
+          <w:t>25</w:t>
         </w:r>
         <w:r>
           <w:rPr>
@@ -4994,7 +4938,7 @@
             <w:noProof/>
             <w:webHidden/>
           </w:rPr>
-          <w:t>28</w:t>
+          <w:t>26</w:t>
         </w:r>
         <w:r>
           <w:rPr>
@@ -5071,7 +5015,7 @@
             <w:noProof/>
             <w:webHidden/>
           </w:rPr>
-          <w:t>29</w:t>
+          <w:t>27</w:t>
         </w:r>
         <w:r>
           <w:rPr>
@@ -5148,7 +5092,7 @@
             <w:noProof/>
             <w:webHidden/>
           </w:rPr>
-          <w:t>30</w:t>
+          <w:t>28</w:t>
         </w:r>
         <w:r>
           <w:rPr>
@@ -5225,7 +5169,7 @@
             <w:noProof/>
             <w:webHidden/>
           </w:rPr>
-          <w:t>30</w:t>
+          <w:t>28</w:t>
         </w:r>
         <w:r>
           <w:rPr>
@@ -5302,7 +5246,7 @@
             <w:noProof/>
             <w:webHidden/>
           </w:rPr>
-          <w:t>31</w:t>
+          <w:t>29</w:t>
         </w:r>
         <w:r>
           <w:rPr>
@@ -5379,7 +5323,7 @@
             <w:noProof/>
             <w:webHidden/>
           </w:rPr>
-          <w:t>31</w:t>
+          <w:t>29</w:t>
         </w:r>
         <w:r>
           <w:rPr>
@@ -5456,7 +5400,7 @@
             <w:noProof/>
             <w:webHidden/>
           </w:rPr>
-          <w:t>32</w:t>
+          <w:t>30</w:t>
         </w:r>
         <w:r>
           <w:rPr>
@@ -5533,7 +5477,7 @@
             <w:noProof/>
             <w:webHidden/>
           </w:rPr>
-          <w:t>33</w:t>
+          <w:t>31</w:t>
         </w:r>
         <w:r>
           <w:rPr>
@@ -5610,7 +5554,7 @@
             <w:noProof/>
             <w:webHidden/>
           </w:rPr>
-          <w:t>33</w:t>
+          <w:t>31</w:t>
         </w:r>
         <w:r>
           <w:rPr>
@@ -5687,7 +5631,7 @@
             <w:noProof/>
             <w:webHidden/>
           </w:rPr>
-          <w:t>34</w:t>
+          <w:t>32</w:t>
         </w:r>
         <w:r>
           <w:rPr>
@@ -5764,7 +5708,7 @@
             <w:noProof/>
             <w:webHidden/>
           </w:rPr>
-          <w:t>35</w:t>
+          <w:t>33</w:t>
         </w:r>
         <w:r>
           <w:rPr>
@@ -5841,7 +5785,7 @@
             <w:noProof/>
             <w:webHidden/>
           </w:rPr>
-          <w:t>35</w:t>
+          <w:t>33</w:t>
         </w:r>
         <w:r>
           <w:rPr>
@@ -5876,10 +5820,12 @@
           <w:szCs w:val="28"/>
           <w:shd w:val="clear" w:color="auto" w:fill="FFFFFF"/>
         </w:rPr>
-        <w:lastRenderedPageBreak/>
         <w:fldChar w:fldCharType="end"/>
       </w:r>
-      <w:r>
+    </w:p>
+    <w:p>
+      <w:pPr>
+        <w:jc w:val="center"/>
         <w:rPr>
           <w:rFonts w:cs="Times New Roman"/>
           <w:b/>
@@ -5889,23 +5835,27 @@
           <w:szCs w:val="28"/>
           <w:shd w:val="clear" w:color="auto" w:fill="FFFFFF"/>
         </w:rPr>
-        <w:t>LỜI CẢM ƠN</w:t>
-      </w:r>
-    </w:p>
-    <w:p>
-      <w:pPr>
-        <w:spacing w:line="276" w:lineRule="auto"/>
-        <w:jc w:val="both"/>
-        <w:rPr>
-          <w:rFonts w:cs="Times New Roman"/>
+      </w:pPr>
+      <w:bookmarkStart w:id="4" w:name="_GoBack"/>
+      <w:bookmarkEnd w:id="4"/>
+      <w:r>
+        <w:rPr>
+          <w:rFonts w:cs="Times New Roman"/>
+          <w:b/>
           <w:bCs/>
           <w:color w:val="000000"/>
           <w:sz w:val="28"/>
           <w:szCs w:val="28"/>
           <w:shd w:val="clear" w:color="auto" w:fill="FFFFFF"/>
         </w:rPr>
-      </w:pPr>
-      <w:r>
+        <w:lastRenderedPageBreak/>
+        <w:t>LỜI CẢM ƠN</w:t>
+      </w:r>
+    </w:p>
+    <w:p>
+      <w:pPr>
+        <w:spacing w:line="276" w:lineRule="auto"/>
+        <w:jc w:val="both"/>
         <w:rPr>
           <w:rFonts w:cs="Times New Roman"/>
           <w:bCs/>
@@ -5914,9 +5864,7 @@
           <w:szCs w:val="28"/>
           <w:shd w:val="clear" w:color="auto" w:fill="FFFFFF"/>
         </w:rPr>
-        <w:tab/>
-        <w:t>Sự</w:t>
-      </w:r>
+      </w:pPr>
       <w:r>
         <w:rPr>
           <w:rFonts w:cs="Times New Roman"/>
@@ -5926,7 +5874,8 @@
           <w:szCs w:val="28"/>
           <w:shd w:val="clear" w:color="auto" w:fill="FFFFFF"/>
         </w:rPr>
-        <w:t xml:space="preserve"> thành công nào cũng đều gắn liền với những sự hỗ trợ, giúp đỡ của những người xung quanh dù cho sự giúp đỡ đó là ít hay nhiều, trực tiếp hay gián</w:t>
+        <w:tab/>
+        <w:t>Sự</w:t>
       </w:r>
       <w:r>
         <w:rPr>
@@ -5937,7 +5886,7 @@
           <w:szCs w:val="28"/>
           <w:shd w:val="clear" w:color="auto" w:fill="FFFFFF"/>
         </w:rPr>
-        <w:t xml:space="preserve"> tiếp</w:t>
+        <w:t xml:space="preserve"> thành công nào cũng đều gắn liền với những sự hỗ trợ, giúp đỡ của những người xung quanh dù cho sự giúp đỡ đó là ít hay nhiều, trực tiếp hay gián</w:t>
       </w:r>
       <w:r>
         <w:rPr>
@@ -5948,7 +5897,7 @@
           <w:szCs w:val="28"/>
           <w:shd w:val="clear" w:color="auto" w:fill="FFFFFF"/>
         </w:rPr>
-        <w:t>.</w:t>
+        <w:t xml:space="preserve"> tiếp</w:t>
       </w:r>
       <w:r>
         <w:rPr>
@@ -5959,19 +5908,8 @@
           <w:szCs w:val="28"/>
           <w:shd w:val="clear" w:color="auto" w:fill="FFFFFF"/>
         </w:rPr>
-        <w:tab/>
-      </w:r>
-    </w:p>
-    <w:p>
-      <w:pPr>
-        <w:spacing w:line="276" w:lineRule="auto"/>
-        <w:jc w:val="both"/>
-        <w:rPr>
-          <w:rFonts w:cs="Times New Roman"/>
-          <w:sz w:val="28"/>
-          <w:szCs w:val="28"/>
-        </w:rPr>
-      </w:pPr>
+        <w:t>.</w:t>
+      </w:r>
       <w:r>
         <w:rPr>
           <w:rFonts w:cs="Times New Roman"/>
@@ -5983,6 +5921,17 @@
         </w:rPr>
         <w:tab/>
       </w:r>
+    </w:p>
+    <w:p>
+      <w:pPr>
+        <w:spacing w:line="276" w:lineRule="auto"/>
+        <w:jc w:val="both"/>
+        <w:rPr>
+          <w:rFonts w:cs="Times New Roman"/>
+          <w:sz w:val="28"/>
+          <w:szCs w:val="28"/>
+        </w:rPr>
+      </w:pPr>
       <w:r>
         <w:rPr>
           <w:rFonts w:cs="Times New Roman"/>
@@ -5992,7 +5941,7 @@
           <w:szCs w:val="28"/>
           <w:shd w:val="clear" w:color="auto" w:fill="FFFFFF"/>
         </w:rPr>
-        <w:t>Một lần nữa em xin chân thành cảm ơn</w:t>
+        <w:tab/>
       </w:r>
       <w:r>
         <w:rPr>
@@ -6003,41 +5952,9 @@
           <w:szCs w:val="28"/>
           <w:shd w:val="clear" w:color="auto" w:fill="FFFFFF"/>
         </w:rPr>
-        <w:t xml:space="preserve"> </w:t>
-      </w:r>
-      <w:r>
-        <w:rPr>
-          <w:rFonts w:cs="Times New Roman"/>
-          <w:sz w:val="28"/>
-          <w:szCs w:val="28"/>
-        </w:rPr>
-        <w:t>PGS.TS Trần Thu Hà, sau khi được học môn xử lí tín hiệu số nâng cao của cô và được tiếp xúc với cách làm việc từ cô, em rất vui và hào hứng vì được cô gợi mở nhiều hướng cho tiểu luận cũng như chuyên đề trong quá trình học.</w:t>
-      </w:r>
-    </w:p>
-    <w:p>
-      <w:pPr>
-        <w:spacing w:line="276" w:lineRule="auto"/>
-        <w:jc w:val="both"/>
-        <w:rPr>
-          <w:rFonts w:cs="Times New Roman"/>
-          <w:sz w:val="28"/>
-          <w:szCs w:val="28"/>
-        </w:rPr>
-      </w:pPr>
-      <w:r>
-        <w:rPr>
-          <w:rFonts w:cs="Times New Roman"/>
-          <w:sz w:val="28"/>
-          <w:szCs w:val="28"/>
-        </w:rPr>
-        <w:tab/>
-        <w:t>Chúc cô thật nhiều sức khỏe, nhiều niềm vui và mai mắn trong cuộc sống. Sẽ còn mãi nhiệt huyết, tận tâm vì sự nghiệp giáo dục.</w:t>
-      </w:r>
-    </w:p>
-    <w:p>
-      <w:pPr>
-        <w:spacing w:line="276" w:lineRule="auto"/>
-        <w:jc w:val="both"/>
+        <w:t>Một lần nữa em xin chân thành cảm ơn</w:t>
+      </w:r>
+      <w:r>
         <w:rPr>
           <w:rFonts w:cs="Times New Roman"/>
           <w:bCs/>
@@ -6046,8 +5963,41 @@
           <w:szCs w:val="28"/>
           <w:shd w:val="clear" w:color="auto" w:fill="FFFFFF"/>
         </w:rPr>
-      </w:pPr>
-      <w:r>
+        <w:t xml:space="preserve"> </w:t>
+      </w:r>
+      <w:r>
+        <w:rPr>
+          <w:rFonts w:cs="Times New Roman"/>
+          <w:sz w:val="28"/>
+          <w:szCs w:val="28"/>
+        </w:rPr>
+        <w:t>PGS.TS Trần Thu Hà, sau khi được học môn xử lí tín hiệu số nâng cao của cô và được tiếp xúc với cách làm việc từ cô, em rất vui và hào hứng vì được cô gợi mở nhiều hướng cho tiểu luận cũng như chuyên đề trong quá trình học.</w:t>
+      </w:r>
+    </w:p>
+    <w:p>
+      <w:pPr>
+        <w:spacing w:line="276" w:lineRule="auto"/>
+        <w:jc w:val="both"/>
+        <w:rPr>
+          <w:rFonts w:cs="Times New Roman"/>
+          <w:sz w:val="28"/>
+          <w:szCs w:val="28"/>
+        </w:rPr>
+      </w:pPr>
+      <w:r>
+        <w:rPr>
+          <w:rFonts w:cs="Times New Roman"/>
+          <w:sz w:val="28"/>
+          <w:szCs w:val="28"/>
+        </w:rPr>
+        <w:tab/>
+        <w:t>Chúc cô thật nhiều sức khỏe, nhiều niềm vui và mai mắn trong cuộc sống. Sẽ còn mãi nhiệt huyết, tận tâm vì sự nghiệp giáo dục.</w:t>
+      </w:r>
+    </w:p>
+    <w:p>
+      <w:pPr>
+        <w:spacing w:line="276" w:lineRule="auto"/>
+        <w:jc w:val="both"/>
         <w:rPr>
           <w:rFonts w:cs="Times New Roman"/>
           <w:bCs/>
@@ -6056,13 +6006,8 @@
           <w:szCs w:val="28"/>
           <w:shd w:val="clear" w:color="auto" w:fill="FFFFFF"/>
         </w:rPr>
-        <w:t xml:space="preserve">Em xin chân thành cảm ơn!    </w:t>
-      </w:r>
-    </w:p>
-    <w:p>
-      <w:pPr>
-        <w:spacing w:line="276" w:lineRule="auto"/>
-        <w:jc w:val="both"/>
+      </w:pPr>
+      <w:r>
         <w:rPr>
           <w:rFonts w:cs="Times New Roman"/>
           <w:bCs/>
@@ -6071,8 +6016,13 @@
           <w:szCs w:val="28"/>
           <w:shd w:val="clear" w:color="auto" w:fill="FFFFFF"/>
         </w:rPr>
-      </w:pPr>
-      <w:r>
+        <w:t xml:space="preserve">Em xin chân thành cảm ơn!    </w:t>
+      </w:r>
+    </w:p>
+    <w:p>
+      <w:pPr>
+        <w:spacing w:line="276" w:lineRule="auto"/>
+        <w:jc w:val="both"/>
         <w:rPr>
           <w:rFonts w:cs="Times New Roman"/>
           <w:bCs/>
@@ -6081,9 +6031,7 @@
           <w:szCs w:val="28"/>
           <w:shd w:val="clear" w:color="auto" w:fill="FFFFFF"/>
         </w:rPr>
-        <w:tab/>
-        <w:t xml:space="preserve">    Trân trọng</w:t>
-      </w:r>
+      </w:pPr>
       <w:r>
         <w:rPr>
           <w:rFonts w:cs="Times New Roman"/>
@@ -6093,12 +6041,10 @@
           <w:szCs w:val="28"/>
           <w:shd w:val="clear" w:color="auto" w:fill="FFFFFF"/>
         </w:rPr>
-        <w:t xml:space="preserve">                                                </w:t>
-      </w:r>
-    </w:p>
-    <w:p>
-      <w:pPr>
-        <w:spacing w:line="276" w:lineRule="auto"/>
+        <w:tab/>
+        <w:t xml:space="preserve">    Trân trọng</w:t>
+      </w:r>
+      <w:r>
         <w:rPr>
           <w:rFonts w:cs="Times New Roman"/>
           <w:bCs/>
@@ -6107,8 +6053,12 @@
           <w:szCs w:val="28"/>
           <w:shd w:val="clear" w:color="auto" w:fill="FFFFFF"/>
         </w:rPr>
-      </w:pPr>
-      <w:r>
+        <w:t xml:space="preserve">                                                </w:t>
+      </w:r>
+    </w:p>
+    <w:p>
+      <w:pPr>
+        <w:spacing w:line="276" w:lineRule="auto"/>
         <w:rPr>
           <w:rFonts w:cs="Times New Roman"/>
           <w:bCs/>
@@ -6117,8 +6067,7 @@
           <w:szCs w:val="28"/>
           <w:shd w:val="clear" w:color="auto" w:fill="FFFFFF"/>
         </w:rPr>
-        <w:tab/>
-      </w:r>
+      </w:pPr>
       <w:r>
         <w:rPr>
           <w:rFonts w:cs="Times New Roman"/>
@@ -6184,7 +6133,6 @@
           <w:shd w:val="clear" w:color="auto" w:fill="FFFFFF"/>
         </w:rPr>
         <w:tab/>
-        <w:t>Tp.HCM Tháng 12 năm 2020</w:t>
       </w:r>
       <w:r>
         <w:rPr>
@@ -6195,7 +6143,8 @@
           <w:szCs w:val="28"/>
           <w:shd w:val="clear" w:color="auto" w:fill="FFFFFF"/>
         </w:rPr>
-        <w:t xml:space="preserve">                                                                  </w:t>
+        <w:tab/>
+        <w:t>Tp.HCM Tháng 12 năm 2020</w:t>
       </w:r>
       <w:r>
         <w:rPr>
@@ -6206,7 +6155,7 @@
           <w:szCs w:val="28"/>
           <w:shd w:val="clear" w:color="auto" w:fill="FFFFFF"/>
         </w:rPr>
-        <w:tab/>
+        <w:t xml:space="preserve">                                                                  </w:t>
       </w:r>
       <w:r>
         <w:rPr>
@@ -6307,9 +6256,7 @@
         </w:rPr>
         <w:tab/>
       </w:r>
-    </w:p>
-    <w:p>
-      <w:pPr>
+      <w:r>
         <w:rPr>
           <w:rFonts w:cs="Times New Roman"/>
           <w:bCs/>
@@ -6318,8 +6265,11 @@
           <w:szCs w:val="28"/>
           <w:shd w:val="clear" w:color="auto" w:fill="FFFFFF"/>
         </w:rPr>
-      </w:pPr>
-      <w:r>
+        <w:tab/>
+      </w:r>
+    </w:p>
+    <w:p>
+      <w:pPr>
         <w:rPr>
           <w:rFonts w:cs="Times New Roman"/>
           <w:bCs/>
@@ -6328,8 +6278,7 @@
           <w:szCs w:val="28"/>
           <w:shd w:val="clear" w:color="auto" w:fill="FFFFFF"/>
         </w:rPr>
-        <w:tab/>
-      </w:r>
+      </w:pPr>
       <w:r>
         <w:rPr>
           <w:rFonts w:cs="Times New Roman"/>
@@ -6395,11 +6344,8 @@
           <w:shd w:val="clear" w:color="auto" w:fill="FFFFFF"/>
         </w:rPr>
         <w:tab/>
-        <w:t xml:space="preserve">     Học viên: Phạm Quốc Bảo</w:t>
-      </w:r>
-    </w:p>
-    <w:p>
-      <w:pPr>
+      </w:r>
+      <w:r>
         <w:rPr>
           <w:rFonts w:cs="Times New Roman"/>
           <w:bCs/>
@@ -6408,7 +6354,9 @@
           <w:szCs w:val="28"/>
           <w:shd w:val="clear" w:color="auto" w:fill="FFFFFF"/>
         </w:rPr>
-      </w:pPr>
+        <w:tab/>
+        <w:t xml:space="preserve">     Học viên: Phạm Quốc Bảo</w:t>
+      </w:r>
     </w:p>
     <w:p>
       <w:pPr>
@@ -6533,6 +6481,18 @@
     <w:p>
       <w:pPr>
         <w:rPr>
+          <w:rFonts w:cs="Times New Roman"/>
+          <w:bCs/>
+          <w:color w:val="000000"/>
+          <w:sz w:val="28"/>
+          <w:szCs w:val="28"/>
+          <w:shd w:val="clear" w:color="auto" w:fill="FFFFFF"/>
+        </w:rPr>
+      </w:pPr>
+    </w:p>
+    <w:p>
+      <w:pPr>
+        <w:rPr>
           <w:rFonts w:eastAsia="Times New Roman" w:cs="Times New Roman"/>
           <w:b/>
           <w:sz w:val="32"/>
@@ -6548,7 +6508,7 @@
           <w:color w:val="auto"/>
         </w:rPr>
       </w:pPr>
-      <w:bookmarkStart w:id="4" w:name="_Toc58708394"/>
+      <w:bookmarkStart w:id="5" w:name="_Toc58764786"/>
       <w:r>
         <w:rPr>
           <w:rFonts w:cs="Times New Roman"/>
@@ -6572,12 +6532,12 @@
         </w:rPr>
         <w:t>MỞ ĐẦU</w:t>
       </w:r>
-      <w:bookmarkStart w:id="5" w:name="_Toc430857121"/>
+      <w:bookmarkStart w:id="6" w:name="_Toc430857121"/>
       <w:bookmarkEnd w:id="0"/>
       <w:bookmarkEnd w:id="1"/>
       <w:bookmarkEnd w:id="2"/>
       <w:bookmarkEnd w:id="3"/>
-      <w:bookmarkEnd w:id="4"/>
+      <w:bookmarkEnd w:id="5"/>
     </w:p>
     <w:p>
       <w:pPr>
@@ -6595,8 +6555,8 @@
           <w:b/>
         </w:rPr>
       </w:pPr>
-      <w:bookmarkStart w:id="6" w:name="_Toc58708395"/>
-      <w:bookmarkEnd w:id="5"/>
+      <w:bookmarkStart w:id="7" w:name="_Toc58764787"/>
+      <w:bookmarkEnd w:id="6"/>
       <w:r>
         <w:rPr>
           <w:rFonts w:eastAsia="Times New Roman" w:cs="Times New Roman"/>
@@ -6604,7 +6564,7 @@
         </w:rPr>
         <w:t>Tính cần thiết của đề tài</w:t>
       </w:r>
-      <w:bookmarkEnd w:id="6"/>
+      <w:bookmarkEnd w:id="7"/>
     </w:p>
     <w:p>
       <w:pPr>
@@ -6928,7 +6888,7 @@
           <w:b/>
         </w:rPr>
       </w:pPr>
-      <w:bookmarkStart w:id="7" w:name="_Toc58708396"/>
+      <w:bookmarkStart w:id="8" w:name="_Toc58764788"/>
       <w:r>
         <w:rPr>
           <w:b/>
@@ -6936,7 +6896,7 @@
         <w:lastRenderedPageBreak/>
         <w:t>Các nghiên cứu trong và ngoài nước</w:t>
       </w:r>
-      <w:bookmarkEnd w:id="7"/>
+      <w:bookmarkEnd w:id="8"/>
     </w:p>
     <w:p>
       <w:pPr>
@@ -6952,14 +6912,14 @@
           <w:b/>
         </w:rPr>
       </w:pPr>
-      <w:bookmarkStart w:id="8" w:name="_Toc58708397"/>
+      <w:bookmarkStart w:id="9" w:name="_Toc58764789"/>
       <w:r>
         <w:rPr>
           <w:b/>
         </w:rPr>
         <w:t>Nghiên cứu trong nước</w:t>
       </w:r>
-      <w:bookmarkEnd w:id="8"/>
+      <w:bookmarkEnd w:id="9"/>
     </w:p>
     <w:p>
       <w:pPr>
@@ -7140,14 +7100,14 @@
           <w:b/>
         </w:rPr>
       </w:pPr>
-      <w:bookmarkStart w:id="9" w:name="_Toc58708398"/>
+      <w:bookmarkStart w:id="10" w:name="_Toc58764790"/>
       <w:r>
         <w:rPr>
           <w:b/>
         </w:rPr>
         <w:t>Nghiên cứu ngoài nước</w:t>
       </w:r>
-      <w:bookmarkEnd w:id="9"/>
+      <w:bookmarkEnd w:id="10"/>
     </w:p>
     <w:p>
       <w:pPr>
@@ -7329,7 +7289,7 @@
         <w:jc w:val="both"/>
         <w:outlineLvl w:val="1"/>
       </w:pPr>
-      <w:bookmarkStart w:id="10" w:name="_Toc58708399"/>
+      <w:bookmarkStart w:id="11" w:name="_Toc58764791"/>
       <w:r>
         <w:rPr>
           <w:rFonts w:eastAsia="Times New Roman" w:cs="Times New Roman"/>
@@ -7337,7 +7297,7 @@
         </w:rPr>
         <w:t>Nhiệm vụ của đề tài</w:t>
       </w:r>
-      <w:bookmarkEnd w:id="10"/>
+      <w:bookmarkEnd w:id="11"/>
     </w:p>
     <w:p>
       <w:pPr>
@@ -7508,7 +7468,7 @@
           <w:b/>
         </w:rPr>
       </w:pPr>
-      <w:bookmarkStart w:id="11" w:name="_Toc58708400"/>
+      <w:bookmarkStart w:id="12" w:name="_Toc58764792"/>
       <w:r>
         <w:rPr>
           <w:rFonts w:eastAsia="Times New Roman" w:cs="Times New Roman"/>
@@ -7516,7 +7476,7 @@
         </w:rPr>
         <w:t>Giới hạn của đề tài</w:t>
       </w:r>
-      <w:bookmarkEnd w:id="11"/>
+      <w:bookmarkEnd w:id="12"/>
     </w:p>
     <w:p>
       <w:pPr>
@@ -7553,6 +7513,13 @@
           <w:bCs/>
         </w:rPr>
         <w:t>và thực hiện mô phỏng thay đổi tốc độ quạt từ giá trị hai cảm biến bên trong và bên ngoài phòng.</w:t>
+      </w:r>
+      <w:r>
+        <w:rPr>
+          <w:rFonts w:eastAsia="Times New Roman" w:cs="Times New Roman"/>
+          <w:bCs/>
+        </w:rPr>
+        <w:t>09ug</w:t>
       </w:r>
     </w:p>
     <w:p>
@@ -7575,7 +7542,7 @@
           <w:b/>
         </w:rPr>
       </w:pPr>
-      <w:bookmarkStart w:id="12" w:name="_Toc58708401"/>
+      <w:bookmarkStart w:id="13" w:name="_Toc58764793"/>
       <w:r>
         <w:rPr>
           <w:rFonts w:eastAsia="Times New Roman" w:cs="Times New Roman"/>
@@ -7583,7 +7550,7 @@
         </w:rPr>
         <w:t>Các bước tiến hành</w:t>
       </w:r>
-      <w:bookmarkEnd w:id="12"/>
+      <w:bookmarkEnd w:id="13"/>
     </w:p>
     <w:p>
       <w:pPr>
@@ -7797,7 +7764,7 @@
           <w:b/>
         </w:rPr>
       </w:pPr>
-      <w:bookmarkStart w:id="13" w:name="_Toc58708402"/>
+      <w:bookmarkStart w:id="14" w:name="_Toc58764794"/>
       <w:r>
         <w:rPr>
           <w:rFonts w:eastAsia="Times New Roman" w:cs="Times New Roman"/>
@@ -7812,7 +7779,7 @@
         </w:rPr>
         <w:t xml:space="preserve"> mới của đề tài</w:t>
       </w:r>
-      <w:bookmarkEnd w:id="13"/>
+      <w:bookmarkEnd w:id="14"/>
     </w:p>
     <w:p>
       <w:pPr>
@@ -7885,7 +7852,7 @@
           <w:b/>
         </w:rPr>
       </w:pPr>
-      <w:bookmarkStart w:id="14" w:name="_Toc58708403"/>
+      <w:bookmarkStart w:id="15" w:name="_Toc58764795"/>
       <w:r>
         <w:rPr>
           <w:rFonts w:eastAsia="Times New Roman" w:cs="Times New Roman"/>
@@ -7894,7 +7861,7 @@
         <w:lastRenderedPageBreak/>
         <w:t>Tính thực tiễn</w:t>
       </w:r>
-      <w:bookmarkEnd w:id="14"/>
+      <w:bookmarkEnd w:id="15"/>
     </w:p>
     <w:p>
       <w:pPr>
@@ -8024,7 +7991,7 @@
           <w:b/>
         </w:rPr>
       </w:pPr>
-      <w:bookmarkStart w:id="15" w:name="_Toc58708404"/>
+      <w:bookmarkStart w:id="16" w:name="_Toc58764796"/>
       <w:r>
         <w:rPr>
           <w:rFonts w:cs="Times New Roman"/>
@@ -8032,28 +7999,38 @@
         </w:rPr>
         <w:t>Phương pháp nghiên cứu</w:t>
       </w:r>
-      <w:bookmarkEnd w:id="15"/>
-    </w:p>
-    <w:p>
-      <w:pPr>
+      <w:bookmarkEnd w:id="16"/>
+    </w:p>
+    <w:p>
+      <w:pPr>
+        <w:pStyle w:val="ListParagraph"/>
+        <w:keepNext/>
         <w:spacing w:after="0" w:line="360" w:lineRule="auto"/>
-        <w:ind w:firstLine="360"/>
+        <w:ind w:left="284"/>
         <w:jc w:val="both"/>
-        <w:rPr>
-          <w:rFonts w:cs="Times New Roman"/>
-        </w:rPr>
-      </w:pPr>
-      <w:r>
-        <w:rPr>
-          <w:rFonts w:cs="Times New Roman"/>
-        </w:rPr>
-        <w:t>- Đề tài sử dụng các phương pháp sau:</w:t>
-      </w:r>
-    </w:p>
-    <w:p>
-      <w:pPr>
+        <w:outlineLvl w:val="1"/>
+        <w:rPr>
+          <w:rFonts w:cs="Times New Roman"/>
+          <w:b/>
+        </w:rPr>
+      </w:pPr>
+      <w:bookmarkStart w:id="17" w:name="_Toc58764797"/>
+      <w:r>
+        <w:rPr>
+          <w:rFonts w:cs="Times New Roman"/>
+        </w:rPr>
+        <w:t>Đề tài sử dụng các phương pháp sau:</w:t>
+      </w:r>
+      <w:bookmarkEnd w:id="17"/>
+    </w:p>
+    <w:p>
+      <w:pPr>
+        <w:pStyle w:val="ListParagraph"/>
+        <w:numPr>
+          <w:ilvl w:val="1"/>
+          <w:numId w:val="38"/>
+        </w:numPr>
         <w:spacing w:after="0" w:line="360" w:lineRule="auto"/>
-        <w:ind w:firstLine="630"/>
         <w:jc w:val="both"/>
         <w:rPr>
           <w:rFonts w:cs="Times New Roman"/>
@@ -8063,14 +8040,17 @@
         <w:rPr>
           <w:rFonts w:cs="Times New Roman"/>
         </w:rPr>
-        <w:t>+ Phương pháp thu thập và nghiên cứu tài liệu.</w:t>
+        <w:t>Phương pháp thu thập và nghiên cứu tài liệu.</w:t>
       </w:r>
     </w:p>
     <w:p>
       <w:pPr>
         <w:pStyle w:val="ListParagraph"/>
+        <w:numPr>
+          <w:ilvl w:val="1"/>
+          <w:numId w:val="38"/>
+        </w:numPr>
         <w:spacing w:after="0" w:line="360" w:lineRule="auto"/>
-        <w:ind w:left="630"/>
         <w:jc w:val="both"/>
         <w:rPr>
           <w:rFonts w:cs="Times New Roman"/>
@@ -8080,7 +8060,7 @@
         <w:rPr>
           <w:rFonts w:cs="Times New Roman"/>
         </w:rPr>
-        <w:t xml:space="preserve">+ Phương pháp </w:t>
+        <w:t xml:space="preserve">Phương pháp </w:t>
       </w:r>
       <w:r>
         <w:rPr>
@@ -8092,8 +8072,11 @@
     <w:p>
       <w:pPr>
         <w:pStyle w:val="ListParagraph"/>
+        <w:numPr>
+          <w:ilvl w:val="1"/>
+          <w:numId w:val="38"/>
+        </w:numPr>
         <w:spacing w:after="0" w:line="360" w:lineRule="auto"/>
-        <w:ind w:left="630"/>
         <w:jc w:val="both"/>
         <w:rPr>
           <w:rFonts w:cs="Times New Roman"/>
@@ -8103,7 +8086,7 @@
         <w:rPr>
           <w:rFonts w:cs="Times New Roman"/>
         </w:rPr>
-        <w:t>+ Phương pháp phân tích và tổng hợp.</w:t>
+        <w:t>Phương pháp phân tích và tổng hợp.</w:t>
       </w:r>
     </w:p>
     <w:p>
@@ -8123,7 +8106,7 @@
           <w:b/>
         </w:rPr>
       </w:pPr>
-      <w:bookmarkStart w:id="16" w:name="_Toc58708405"/>
+      <w:bookmarkStart w:id="18" w:name="_Toc58764798"/>
       <w:r>
         <w:rPr>
           <w:rFonts w:eastAsia="Times New Roman" w:cs="Times New Roman"/>
@@ -8131,7 +8114,7 @@
         </w:rPr>
         <w:t>Nội dung đề tài</w:t>
       </w:r>
-      <w:bookmarkEnd w:id="16"/>
+      <w:bookmarkEnd w:id="18"/>
     </w:p>
     <w:p>
       <w:pPr>
@@ -8369,7 +8352,7 @@
           <w:b/>
         </w:rPr>
       </w:pPr>
-      <w:bookmarkStart w:id="17" w:name="_Toc58708406"/>
+      <w:bookmarkStart w:id="19" w:name="_Toc58764799"/>
       <w:r>
         <w:rPr>
           <w:rFonts w:cs="Times New Roman"/>
@@ -8377,7 +8360,7 @@
         </w:rPr>
         <w:t>Tiến độ thực hiện đề tài</w:t>
       </w:r>
-      <w:bookmarkEnd w:id="17"/>
+      <w:bookmarkEnd w:id="19"/>
     </w:p>
     <w:p>
       <w:pPr>
@@ -8680,8 +8663,6 @@
           <w:rFonts w:cs="Times New Roman"/>
         </w:rPr>
       </w:pPr>
-      <w:bookmarkStart w:id="18" w:name="_GoBack"/>
-      <w:bookmarkEnd w:id="18"/>
     </w:p>
     <w:p>
       <w:pPr>
@@ -8691,8 +8672,8 @@
           <w:color w:val="auto"/>
         </w:rPr>
       </w:pPr>
-      <w:bookmarkStart w:id="19" w:name="_Toc504912425"/>
-      <w:bookmarkStart w:id="20" w:name="_Toc58708407"/>
+      <w:bookmarkStart w:id="20" w:name="_Toc504912425"/>
+      <w:bookmarkStart w:id="21" w:name="_Toc58764800"/>
       <w:r>
         <w:rPr>
           <w:rFonts w:cs="Times New Roman"/>
@@ -8708,7 +8689,7 @@
         </w:rPr>
         <w:t xml:space="preserve"> </w:t>
       </w:r>
-      <w:bookmarkEnd w:id="19"/>
+      <w:bookmarkEnd w:id="20"/>
       <w:r>
         <w:rPr>
           <w:rFonts w:cs="Times New Roman"/>
@@ -8716,7 +8697,7 @@
         </w:rPr>
         <w:t>1</w:t>
       </w:r>
-      <w:bookmarkEnd w:id="20"/>
+      <w:bookmarkEnd w:id="21"/>
     </w:p>
     <w:p>
       <w:pPr>
@@ -8727,8 +8708,8 @@
           <w:sz w:val="36"/>
         </w:rPr>
       </w:pPr>
-      <w:bookmarkStart w:id="21" w:name="_Toc504912426"/>
-      <w:bookmarkStart w:id="22" w:name="_Toc58708408"/>
+      <w:bookmarkStart w:id="22" w:name="_Toc504912426"/>
+      <w:bookmarkStart w:id="23" w:name="_Toc58764801"/>
       <w:r>
         <w:rPr>
           <w:rFonts w:cs="Times New Roman"/>
@@ -8737,7 +8718,7 @@
         </w:rPr>
         <w:t>TỔNG QUAN</w:t>
       </w:r>
-      <w:bookmarkEnd w:id="22"/>
+      <w:bookmarkEnd w:id="23"/>
       <w:r>
         <w:rPr>
           <w:rFonts w:cs="Times New Roman"/>
@@ -8746,7 +8727,7 @@
         </w:rPr>
         <w:t xml:space="preserve"> </w:t>
       </w:r>
-      <w:bookmarkEnd w:id="21"/>
+      <w:bookmarkEnd w:id="22"/>
     </w:p>
     <w:p>
       <w:pPr>
@@ -8756,22 +8737,22 @@
           <w:rFonts w:cs="Times New Roman"/>
         </w:rPr>
       </w:pPr>
-      <w:bookmarkStart w:id="23" w:name="_Toc504912427"/>
-      <w:bookmarkStart w:id="24" w:name="_Toc58708409"/>
+      <w:bookmarkStart w:id="24" w:name="_Toc504912427"/>
+      <w:bookmarkStart w:id="25" w:name="_Toc58764802"/>
       <w:r>
         <w:rPr>
           <w:rFonts w:cs="Times New Roman"/>
         </w:rPr>
         <w:t xml:space="preserve">1.1. </w:t>
       </w:r>
-      <w:bookmarkEnd w:id="23"/>
+      <w:bookmarkEnd w:id="24"/>
       <w:r>
         <w:rPr>
           <w:rFonts w:cs="Times New Roman"/>
         </w:rPr>
         <w:t>Tổng quan Fuzzy Logic</w:t>
       </w:r>
-      <w:bookmarkEnd w:id="24"/>
+      <w:bookmarkEnd w:id="25"/>
     </w:p>
     <w:p>
       <w:pPr>
@@ -8796,8 +8777,11 @@
     <w:p>
       <w:pPr>
         <w:pStyle w:val="ListParagraph"/>
+        <w:numPr>
+          <w:ilvl w:val="0"/>
+          <w:numId w:val="40"/>
+        </w:numPr>
         <w:spacing w:line="276" w:lineRule="auto"/>
-        <w:ind w:left="792" w:firstLine="648"/>
         <w:jc w:val="both"/>
         <w:rPr>
           <w:rFonts w:cs="Times New Roman"/>
@@ -8811,105 +8795,76 @@
           <w:bCs/>
           <w:lang w:val="vi-VN"/>
         </w:rPr>
-        <w:t>+</w:t>
-      </w:r>
+        <w:t>Mô hình hóa các hàm phi tuyến có tính phức tạp cao.</w:t>
+      </w:r>
+    </w:p>
+    <w:p>
+      <w:pPr>
+        <w:pStyle w:val="ListParagraph"/>
+        <w:numPr>
+          <w:ilvl w:val="0"/>
+          <w:numId w:val="40"/>
+        </w:numPr>
+        <w:spacing w:line="276" w:lineRule="auto"/>
+        <w:jc w:val="both"/>
+        <w:rPr>
+          <w:rFonts w:cs="Times New Roman"/>
+          <w:bCs/>
+        </w:rPr>
+      </w:pPr>
       <w:r>
         <w:rPr>
           <w:rFonts w:cs="Times New Roman"/>
           <w:bCs/>
           <w:lang w:val="vi-VN"/>
         </w:rPr>
-        <w:tab/>
-        <w:t>Mô hình hóa các hàm phi tuyến có tính phức tạp cao.</w:t>
+        <w:t>Có thể kết hợp Fuzzy Logic với nhiều cách điều khiển khác.</w:t>
       </w:r>
     </w:p>
     <w:p>
       <w:pPr>
         <w:pStyle w:val="ListParagraph"/>
+        <w:numPr>
+          <w:ilvl w:val="0"/>
+          <w:numId w:val="40"/>
+        </w:numPr>
         <w:spacing w:line="276" w:lineRule="auto"/>
-        <w:ind w:left="792" w:firstLine="648"/>
         <w:jc w:val="both"/>
+        <w:rPr>
+          <w:rFonts w:cs="Times New Roman"/>
+          <w:bCs/>
+        </w:rPr>
+      </w:pPr>
+      <w:r>
         <w:rPr>
           <w:rFonts w:cs="Times New Roman"/>
           <w:bCs/>
           <w:lang w:val="vi-VN"/>
         </w:rPr>
-      </w:pPr>
-      <w:r>
+        <w:t>Gần gũi với suy nghĩ tư duy của người vận hành.</w:t>
+      </w:r>
+    </w:p>
+    <w:p>
+      <w:pPr>
+        <w:pStyle w:val="ListParagraph"/>
+        <w:numPr>
+          <w:ilvl w:val="0"/>
+          <w:numId w:val="40"/>
+        </w:numPr>
+        <w:spacing w:line="276" w:lineRule="auto"/>
+        <w:jc w:val="both"/>
         <w:rPr>
           <w:rFonts w:cs="Times New Roman"/>
           <w:bCs/>
           <w:lang w:val="vi-VN"/>
         </w:rPr>
-        <w:t>+</w:t>
-      </w:r>
+      </w:pPr>
       <w:r>
         <w:rPr>
           <w:rFonts w:cs="Times New Roman"/>
           <w:bCs/>
           <w:lang w:val="vi-VN"/>
         </w:rPr>
-        <w:tab/>
-        <w:t>Có thể kết hợp Fuzzy Logic với nhiều cách điều khiển khác.</w:t>
-      </w:r>
-    </w:p>
-    <w:p>
-      <w:pPr>
-        <w:pStyle w:val="ListParagraph"/>
-        <w:spacing w:line="276" w:lineRule="auto"/>
-        <w:ind w:left="792" w:firstLine="648"/>
-        <w:jc w:val="both"/>
-        <w:rPr>
-          <w:rFonts w:cs="Times New Roman"/>
-          <w:bCs/>
-          <w:lang w:val="vi-VN"/>
-        </w:rPr>
-      </w:pPr>
-      <w:r>
-        <w:rPr>
-          <w:rFonts w:cs="Times New Roman"/>
-          <w:bCs/>
-          <w:lang w:val="vi-VN"/>
-        </w:rPr>
-        <w:t>+</w:t>
-      </w:r>
-      <w:r>
-        <w:rPr>
-          <w:rFonts w:cs="Times New Roman"/>
-          <w:bCs/>
-          <w:lang w:val="vi-VN"/>
-        </w:rPr>
-        <w:tab/>
-        <w:t>Gần gũi với suy nghĩ tư duy của người vận hành.</w:t>
-      </w:r>
-    </w:p>
-    <w:p>
-      <w:pPr>
-        <w:pStyle w:val="ListParagraph"/>
-        <w:spacing w:line="276" w:lineRule="auto"/>
-        <w:ind w:left="792" w:firstLine="648"/>
-        <w:jc w:val="both"/>
-        <w:rPr>
-          <w:rFonts w:cs="Times New Roman"/>
-          <w:bCs/>
-          <w:lang w:val="vi-VN"/>
-        </w:rPr>
-      </w:pPr>
-      <w:r>
-        <w:rPr>
-          <w:rFonts w:cs="Times New Roman"/>
-          <w:bCs/>
-          <w:lang w:val="vi-VN"/>
-        </w:rPr>
-        <w:t>+</w:t>
-      </w:r>
-      <w:r>
-        <w:rPr>
-          <w:rFonts w:cs="Times New Roman"/>
-          <w:bCs/>
-          <w:lang w:val="vi-VN"/>
-        </w:rPr>
-        <w:tab/>
         <w:t>Dễ thay đổi khi hệ thống cần sự nâng cấp.</w:t>
       </w:r>
     </w:p>
@@ -8921,22 +8876,22 @@
           <w:rFonts w:cs="Times New Roman"/>
         </w:rPr>
       </w:pPr>
-      <w:bookmarkStart w:id="25" w:name="_Toc504912428"/>
-      <w:bookmarkStart w:id="26" w:name="_Toc58708410"/>
+      <w:bookmarkStart w:id="26" w:name="_Toc504912428"/>
+      <w:bookmarkStart w:id="27" w:name="_Toc58764803"/>
       <w:r>
         <w:rPr>
           <w:rFonts w:cs="Times New Roman"/>
         </w:rPr>
         <w:t xml:space="preserve">1.2. </w:t>
       </w:r>
-      <w:bookmarkEnd w:id="25"/>
+      <w:bookmarkEnd w:id="26"/>
       <w:r>
         <w:rPr>
           <w:rFonts w:cs="Times New Roman"/>
         </w:rPr>
         <w:t>Định nghĩa tập mờ</w:t>
       </w:r>
-      <w:bookmarkEnd w:id="26"/>
+      <w:bookmarkEnd w:id="27"/>
     </w:p>
     <w:p>
       <w:pPr>
@@ -9287,7 +9242,7 @@
           <w:szCs w:val="26"/>
         </w:rPr>
       </w:pPr>
-      <w:bookmarkStart w:id="27" w:name="_Toc58689869"/>
+      <w:bookmarkStart w:id="28" w:name="_Toc58689869"/>
       <w:r>
         <w:rPr>
           <w:sz w:val="26"/>
@@ -9338,7 +9293,7 @@
         </w:rPr>
         <w:t>: Mô hình hóa ngõ vào</w:t>
       </w:r>
-      <w:bookmarkEnd w:id="27"/>
+      <w:bookmarkEnd w:id="28"/>
     </w:p>
     <w:p>
       <w:pPr>
@@ -9385,8 +9340,8 @@
           <w:rFonts w:cs="Times New Roman"/>
         </w:rPr>
       </w:pPr>
-      <w:bookmarkStart w:id="28" w:name="_Toc504912432"/>
-      <w:bookmarkStart w:id="29" w:name="_Toc58708411"/>
+      <w:bookmarkStart w:id="29" w:name="_Toc504912432"/>
+      <w:bookmarkStart w:id="30" w:name="_Toc58764804"/>
       <w:r>
         <w:rPr>
           <w:rFonts w:cs="Times New Roman"/>
@@ -9394,14 +9349,14 @@
         <w:lastRenderedPageBreak/>
         <w:t xml:space="preserve">1.3. </w:t>
       </w:r>
-      <w:bookmarkEnd w:id="28"/>
+      <w:bookmarkEnd w:id="29"/>
       <w:r>
         <w:rPr>
           <w:rFonts w:cs="Times New Roman"/>
         </w:rPr>
         <w:t>Xây dựng mô hình mờ</w:t>
       </w:r>
-      <w:bookmarkEnd w:id="29"/>
+      <w:bookmarkEnd w:id="30"/>
     </w:p>
     <w:p>
       <w:pPr>
@@ -9515,7 +9470,7 @@
           <w:szCs w:val="26"/>
         </w:rPr>
       </w:pPr>
-      <w:bookmarkStart w:id="30" w:name="_Toc58689870"/>
+      <w:bookmarkStart w:id="31" w:name="_Toc58689870"/>
       <w:r>
         <w:rPr>
           <w:sz w:val="26"/>
@@ -9566,7 +9521,7 @@
         </w:rPr>
         <w:t>: Mô hình mờ Mamdami và Sugeno</w:t>
       </w:r>
-      <w:bookmarkEnd w:id="30"/>
+      <w:bookmarkEnd w:id="31"/>
     </w:p>
     <w:p>
       <w:pPr>
@@ -9749,7 +9704,7 @@
           <w:rFonts w:cs="Times New Roman"/>
         </w:rPr>
       </w:pPr>
-      <w:bookmarkStart w:id="31" w:name="_Toc58708412"/>
+      <w:bookmarkStart w:id="32" w:name="_Toc58764805"/>
       <w:r>
         <w:rPr>
           <w:rFonts w:cs="Times New Roman"/>
@@ -9769,7 +9724,7 @@
         </w:rPr>
         <w:t>Nguyên lý hoạt động của Fuzzy Logic</w:t>
       </w:r>
-      <w:bookmarkEnd w:id="31"/>
+      <w:bookmarkEnd w:id="32"/>
     </w:p>
     <w:p>
       <w:pPr>
@@ -9849,22 +9804,35 @@
         <w:pStyle w:val="Caption"/>
         <w:jc w:val="center"/>
       </w:pPr>
-      <w:bookmarkStart w:id="32" w:name="_Toc58689871"/>
+      <w:bookmarkStart w:id="33" w:name="_Toc58689871"/>
       <w:r>
         <w:t xml:space="preserve">Hình </w:t>
       </w:r>
-      <w:fldSimple w:instr=" SEQ Hình \* ARABIC ">
-        <w:r>
-          <w:rPr>
-            <w:noProof/>
-          </w:rPr>
-          <w:t>3</w:t>
-        </w:r>
-      </w:fldSimple>
+      <w:r>
+        <w:fldChar w:fldCharType="begin"/>
+      </w:r>
+      <w:r>
+        <w:instrText xml:space="preserve"> SEQ Hình \* ARABIC </w:instrText>
+      </w:r>
+      <w:r>
+        <w:fldChar w:fldCharType="separate"/>
+      </w:r>
+      <w:r>
+        <w:rPr>
+          <w:noProof/>
+        </w:rPr>
+        <w:t>3</w:t>
+      </w:r>
+      <w:r>
+        <w:rPr>
+          <w:noProof/>
+        </w:rPr>
+        <w:fldChar w:fldCharType="end"/>
+      </w:r>
       <w:r>
         <w:t>: Nguyên lý hoạt động khối Fuzzy Logic</w:t>
       </w:r>
-      <w:bookmarkEnd w:id="32"/>
+      <w:bookmarkEnd w:id="33"/>
     </w:p>
     <w:p>
       <w:pPr>
@@ -9888,7 +9856,7 @@
           <w:rFonts w:cs="Times New Roman"/>
         </w:rPr>
       </w:pPr>
-      <w:bookmarkStart w:id="33" w:name="_Toc58708413"/>
+      <w:bookmarkStart w:id="34" w:name="_Toc58764806"/>
       <w:r>
         <w:rPr>
           <w:rFonts w:cs="Times New Roman"/>
@@ -9908,19 +9876,17 @@
         </w:rPr>
         <w:t>Cơ sở ứng dụng cho mô hình</w:t>
       </w:r>
-      <w:bookmarkEnd w:id="33"/>
+      <w:bookmarkStart w:id="35" w:name="_Toc58764807"/>
+      <w:bookmarkEnd w:id="34"/>
     </w:p>
     <w:p>
       <w:pPr>
         <w:pStyle w:val="Heading2"/>
-        <w:spacing w:after="0"/>
         <w:ind w:firstLine="720"/>
         <w:rPr>
           <w:rFonts w:cs="Times New Roman"/>
-          <w:b w:val="0"/>
-        </w:rPr>
-      </w:pPr>
-      <w:bookmarkStart w:id="34" w:name="_Toc58708414"/>
+        </w:rPr>
+      </w:pPr>
       <w:r>
         <w:rPr>
           <w:rFonts w:cs="Times New Roman"/>
@@ -9929,7 +9895,7 @@
         </w:rPr>
         <w:t>Cơ sở ứng dụng cho mô hình:</w:t>
       </w:r>
-      <w:bookmarkEnd w:id="34"/>
+      <w:bookmarkEnd w:id="35"/>
     </w:p>
     <w:p>
       <w:pPr>
@@ -10065,22 +10031,35 @@
         <w:pStyle w:val="Caption"/>
         <w:jc w:val="center"/>
       </w:pPr>
-      <w:bookmarkStart w:id="35" w:name="_Toc58689872"/>
+      <w:bookmarkStart w:id="36" w:name="_Toc58689872"/>
       <w:r>
         <w:t xml:space="preserve">Hình </w:t>
       </w:r>
-      <w:fldSimple w:instr=" SEQ Hình \* ARABIC ">
-        <w:r>
-          <w:rPr>
-            <w:noProof/>
-          </w:rPr>
-          <w:t>4</w:t>
-        </w:r>
-      </w:fldSimple>
+      <w:r>
+        <w:fldChar w:fldCharType="begin"/>
+      </w:r>
+      <w:r>
+        <w:instrText xml:space="preserve"> SEQ Hình \* ARABIC </w:instrText>
+      </w:r>
+      <w:r>
+        <w:fldChar w:fldCharType="separate"/>
+      </w:r>
+      <w:r>
+        <w:rPr>
+          <w:noProof/>
+        </w:rPr>
+        <w:t>4</w:t>
+      </w:r>
+      <w:r>
+        <w:rPr>
+          <w:noProof/>
+        </w:rPr>
+        <w:fldChar w:fldCharType="end"/>
+      </w:r>
       <w:r>
         <w:t>: Giao diện MATLAB</w:t>
       </w:r>
-      <w:bookmarkEnd w:id="35"/>
+      <w:bookmarkEnd w:id="36"/>
     </w:p>
     <w:p>
       <w:pPr>
@@ -10090,9 +10069,9 @@
           <w:rFonts w:cs="Times New Roman"/>
         </w:rPr>
       </w:pPr>
-      <w:bookmarkStart w:id="36" w:name="_Toc504996672"/>
-      <w:bookmarkStart w:id="37" w:name="_Toc505011285"/>
-      <w:bookmarkStart w:id="38" w:name="_Toc58708415"/>
+      <w:bookmarkStart w:id="37" w:name="_Toc504996672"/>
+      <w:bookmarkStart w:id="38" w:name="_Toc505011285"/>
+      <w:bookmarkStart w:id="39" w:name="_Toc58764808"/>
       <w:r>
         <w:rPr>
           <w:rFonts w:cs="Times New Roman"/>
@@ -10111,24 +10090,10 @@
         </w:rPr>
         <w:t>Giới thiệu phần mềm MATLAB</w:t>
       </w:r>
-      <w:bookmarkEnd w:id="38"/>
-    </w:p>
-    <w:p>
-      <w:pPr>
-        <w:pStyle w:val="Heading3"/>
-        <w:ind w:firstLine="397"/>
-      </w:pPr>
-      <w:bookmarkStart w:id="39" w:name="_Toc58708416"/>
-      <w:r>
-        <w:t>1</w:t>
-      </w:r>
-      <w:r>
-        <w:t>.6.1 Giới thiệu</w:t>
-      </w:r>
-      <w:bookmarkEnd w:id="36"/>
-      <w:bookmarkEnd w:id="37"/>
       <w:bookmarkEnd w:id="39"/>
     </w:p>
+    <w:bookmarkEnd w:id="37"/>
+    <w:bookmarkEnd w:id="38"/>
     <w:p>
       <w:pPr>
         <w:spacing w:line="276" w:lineRule="auto"/>
@@ -10177,6 +10142,13 @@
     </w:p>
     <w:p>
       <w:pPr>
+        <w:rPr>
+          <w:lang w:val="sv-SE"/>
+        </w:rPr>
+      </w:pPr>
+    </w:p>
+    <w:p>
+      <w:pPr>
         <w:pStyle w:val="Heading1"/>
         <w:spacing w:after="0"/>
         <w:rPr>
@@ -10185,7 +10157,7 @@
           <w:lang w:val="sv-SE"/>
         </w:rPr>
       </w:pPr>
-      <w:bookmarkStart w:id="40" w:name="_Toc58708417"/>
+      <w:bookmarkStart w:id="40" w:name="_Toc58764809"/>
       <w:r>
         <w:rPr>
           <w:rFonts w:cs="Times New Roman"/>
@@ -10232,7 +10204,7 @@
           <w:lang w:val="sv-SE"/>
         </w:rPr>
       </w:pPr>
-      <w:bookmarkStart w:id="41" w:name="_Toc58708418"/>
+      <w:bookmarkStart w:id="41" w:name="_Toc58764810"/>
       <w:r>
         <w:rPr>
           <w:rFonts w:cs="Times New Roman"/>
@@ -10261,7 +10233,7 @@
           <w:rFonts w:cs="Times New Roman"/>
         </w:rPr>
       </w:pPr>
-      <w:bookmarkStart w:id="42" w:name="_Toc58708419"/>
+      <w:bookmarkStart w:id="42" w:name="_Toc58764811"/>
       <w:r>
         <w:rPr>
           <w:rFonts w:cs="Times New Roman"/>
@@ -10345,14 +10317,27 @@
       <w:r>
         <w:t xml:space="preserve">Hình </w:t>
       </w:r>
-      <w:fldSimple w:instr=" SEQ Hình \* ARABIC ">
-        <w:r>
-          <w:rPr>
-            <w:noProof/>
-          </w:rPr>
-          <w:t>5</w:t>
-        </w:r>
-      </w:fldSimple>
+      <w:r>
+        <w:fldChar w:fldCharType="begin"/>
+      </w:r>
+      <w:r>
+        <w:instrText xml:space="preserve"> SEQ Hình \* ARABIC </w:instrText>
+      </w:r>
+      <w:r>
+        <w:fldChar w:fldCharType="separate"/>
+      </w:r>
+      <w:r>
+        <w:rPr>
+          <w:noProof/>
+        </w:rPr>
+        <w:t>5</w:t>
+      </w:r>
+      <w:r>
+        <w:rPr>
+          <w:noProof/>
+        </w:rPr>
+        <w:fldChar w:fldCharType="end"/>
+      </w:r>
       <w:r>
         <w:t>: Mô hình giao tiếp của hệ thống</w:t>
       </w:r>
@@ -10441,14 +10426,27 @@
       <w:r>
         <w:t xml:space="preserve">Hình </w:t>
       </w:r>
-      <w:fldSimple w:instr=" SEQ Hình \* ARABIC ">
-        <w:r>
-          <w:rPr>
-            <w:noProof/>
-          </w:rPr>
-          <w:t>6</w:t>
-        </w:r>
-      </w:fldSimple>
+      <w:r>
+        <w:fldChar w:fldCharType="begin"/>
+      </w:r>
+      <w:r>
+        <w:instrText xml:space="preserve"> SEQ Hình \* ARABIC </w:instrText>
+      </w:r>
+      <w:r>
+        <w:fldChar w:fldCharType="separate"/>
+      </w:r>
+      <w:r>
+        <w:rPr>
+          <w:noProof/>
+        </w:rPr>
+        <w:t>6</w:t>
+      </w:r>
+      <w:r>
+        <w:rPr>
+          <w:noProof/>
+        </w:rPr>
+        <w:fldChar w:fldCharType="end"/>
+      </w:r>
       <w:r>
         <w:t>: Lưu đồ giải thuật của hệ thống</w:t>
       </w:r>
@@ -10628,7 +10626,7 @@
           <w:rFonts w:cs="Times New Roman"/>
         </w:rPr>
       </w:pPr>
-      <w:bookmarkStart w:id="45" w:name="_Toc58708420"/>
+      <w:bookmarkStart w:id="45" w:name="_Toc58764812"/>
       <w:r>
         <w:rPr>
           <w:rFonts w:cs="Times New Roman"/>
@@ -10715,14 +10713,27 @@
       <w:r>
         <w:t xml:space="preserve">Hình </w:t>
       </w:r>
-      <w:fldSimple w:instr=" SEQ Hình \* ARABIC ">
-        <w:r>
-          <w:rPr>
-            <w:noProof/>
-          </w:rPr>
-          <w:t>7</w:t>
-        </w:r>
-      </w:fldSimple>
+      <w:r>
+        <w:fldChar w:fldCharType="begin"/>
+      </w:r>
+      <w:r>
+        <w:instrText xml:space="preserve"> SEQ Hình \* ARABIC </w:instrText>
+      </w:r>
+      <w:r>
+        <w:fldChar w:fldCharType="separate"/>
+      </w:r>
+      <w:r>
+        <w:rPr>
+          <w:noProof/>
+        </w:rPr>
+        <w:t>7</w:t>
+      </w:r>
+      <w:r>
+        <w:rPr>
+          <w:noProof/>
+        </w:rPr>
+        <w:fldChar w:fldCharType="end"/>
+      </w:r>
       <w:r>
         <w:t>: Giao diện người dùng</w:t>
       </w:r>
@@ -10821,14 +10832,27 @@
       <w:r>
         <w:t xml:space="preserve">Hình </w:t>
       </w:r>
-      <w:fldSimple w:instr=" SEQ Hình \* ARABIC ">
-        <w:r>
-          <w:rPr>
-            <w:noProof/>
-          </w:rPr>
-          <w:t>8</w:t>
-        </w:r>
-      </w:fldSimple>
+      <w:r>
+        <w:fldChar w:fldCharType="begin"/>
+      </w:r>
+      <w:r>
+        <w:instrText xml:space="preserve"> SEQ Hình \* ARABIC </w:instrText>
+      </w:r>
+      <w:r>
+        <w:fldChar w:fldCharType="separate"/>
+      </w:r>
+      <w:r>
+        <w:rPr>
+          <w:noProof/>
+        </w:rPr>
+        <w:t>8</w:t>
+      </w:r>
+      <w:r>
+        <w:rPr>
+          <w:noProof/>
+        </w:rPr>
+        <w:fldChar w:fldCharType="end"/>
+      </w:r>
       <w:r>
         <w:t>: Thay đổi tên tag: "edtxt"</w:t>
       </w:r>
@@ -10900,14 +10924,27 @@
       <w:r>
         <w:t xml:space="preserve">Hình </w:t>
       </w:r>
-      <w:fldSimple w:instr=" SEQ Hình \* ARABIC ">
-        <w:r>
-          <w:rPr>
-            <w:noProof/>
-          </w:rPr>
-          <w:t>9</w:t>
-        </w:r>
-      </w:fldSimple>
+      <w:r>
+        <w:fldChar w:fldCharType="begin"/>
+      </w:r>
+      <w:r>
+        <w:instrText xml:space="preserve"> SEQ Hình \* ARABIC </w:instrText>
+      </w:r>
+      <w:r>
+        <w:fldChar w:fldCharType="separate"/>
+      </w:r>
+      <w:r>
+        <w:rPr>
+          <w:noProof/>
+        </w:rPr>
+        <w:t>9</w:t>
+      </w:r>
+      <w:r>
+        <w:rPr>
+          <w:noProof/>
+        </w:rPr>
+        <w:fldChar w:fldCharType="end"/>
+      </w:r>
       <w:r>
         <w:t>: Thay đổi tên tag: "edtxt2"</w:t>
       </w:r>
@@ -10979,14 +11016,27 @@
       <w:r>
         <w:t xml:space="preserve">Hình </w:t>
       </w:r>
-      <w:fldSimple w:instr=" SEQ Hình \* ARABIC ">
-        <w:r>
-          <w:rPr>
-            <w:noProof/>
-          </w:rPr>
-          <w:t>10</w:t>
-        </w:r>
-      </w:fldSimple>
+      <w:r>
+        <w:fldChar w:fldCharType="begin"/>
+      </w:r>
+      <w:r>
+        <w:instrText xml:space="preserve"> SEQ Hình \* ARABIC </w:instrText>
+      </w:r>
+      <w:r>
+        <w:fldChar w:fldCharType="separate"/>
+      </w:r>
+      <w:r>
+        <w:rPr>
+          <w:noProof/>
+        </w:rPr>
+        <w:t>10</w:t>
+      </w:r>
+      <w:r>
+        <w:rPr>
+          <w:noProof/>
+        </w:rPr>
+        <w:fldChar w:fldCharType="end"/>
+      </w:r>
       <w:r>
         <w:t>: Thay đổi tên tag: "editbox"</w:t>
       </w:r>
@@ -11081,14 +11131,27 @@
       <w:r>
         <w:t xml:space="preserve">Hình </w:t>
       </w:r>
-      <w:fldSimple w:instr=" SEQ Hình \* ARABIC ">
-        <w:r>
-          <w:rPr>
-            <w:noProof/>
-          </w:rPr>
-          <w:t>11</w:t>
-        </w:r>
-      </w:fldSimple>
+      <w:r>
+        <w:fldChar w:fldCharType="begin"/>
+      </w:r>
+      <w:r>
+        <w:instrText xml:space="preserve"> SEQ Hình \* ARABIC </w:instrText>
+      </w:r>
+      <w:r>
+        <w:fldChar w:fldCharType="separate"/>
+      </w:r>
+      <w:r>
+        <w:rPr>
+          <w:noProof/>
+        </w:rPr>
+        <w:t>11</w:t>
+      </w:r>
+      <w:r>
+        <w:rPr>
+          <w:noProof/>
+        </w:rPr>
+        <w:fldChar w:fldCharType="end"/>
+      </w:r>
       <w:r>
         <w:t>: Khai báo khối kết nối</w:t>
       </w:r>
@@ -11177,14 +11240,27 @@
       <w:r>
         <w:t xml:space="preserve">Hình </w:t>
       </w:r>
-      <w:fldSimple w:instr=" SEQ Hình \* ARABIC ">
-        <w:r>
-          <w:rPr>
-            <w:noProof/>
-          </w:rPr>
-          <w:t>12</w:t>
-        </w:r>
-      </w:fldSimple>
+      <w:r>
+        <w:fldChar w:fldCharType="begin"/>
+      </w:r>
+      <w:r>
+        <w:instrText xml:space="preserve"> SEQ Hình \* ARABIC </w:instrText>
+      </w:r>
+      <w:r>
+        <w:fldChar w:fldCharType="separate"/>
+      </w:r>
+      <w:r>
+        <w:rPr>
+          <w:noProof/>
+        </w:rPr>
+        <w:t>12</w:t>
+      </w:r>
+      <w:r>
+        <w:rPr>
+          <w:noProof/>
+        </w:rPr>
+        <w:fldChar w:fldCharType="end"/>
+      </w:r>
       <w:r>
         <w:t>: Lấy giá trị Tin từ giao diện</w:t>
       </w:r>
@@ -11249,14 +11325,27 @@
       <w:r>
         <w:t xml:space="preserve">Hình </w:t>
       </w:r>
-      <w:fldSimple w:instr=" SEQ Hình \* ARABIC ">
-        <w:r>
-          <w:rPr>
-            <w:noProof/>
-          </w:rPr>
-          <w:t>13</w:t>
-        </w:r>
-      </w:fldSimple>
+      <w:r>
+        <w:fldChar w:fldCharType="begin"/>
+      </w:r>
+      <w:r>
+        <w:instrText xml:space="preserve"> SEQ Hình \* ARABIC </w:instrText>
+      </w:r>
+      <w:r>
+        <w:fldChar w:fldCharType="separate"/>
+      </w:r>
+      <w:r>
+        <w:rPr>
+          <w:noProof/>
+        </w:rPr>
+        <w:t>13</w:t>
+      </w:r>
+      <w:r>
+        <w:rPr>
+          <w:noProof/>
+        </w:rPr>
+        <w:fldChar w:fldCharType="end"/>
+      </w:r>
       <w:r>
         <w:t>: Hiển thị giá trị Tin lên giao diện</w:t>
       </w:r>
@@ -11344,14 +11433,27 @@
       <w:r>
         <w:t xml:space="preserve">Hình </w:t>
       </w:r>
-      <w:fldSimple w:instr=" SEQ Hình \* ARABIC ">
-        <w:r>
-          <w:rPr>
-            <w:noProof/>
-          </w:rPr>
-          <w:t>14</w:t>
-        </w:r>
-      </w:fldSimple>
+      <w:r>
+        <w:fldChar w:fldCharType="begin"/>
+      </w:r>
+      <w:r>
+        <w:instrText xml:space="preserve"> SEQ Hình \* ARABIC </w:instrText>
+      </w:r>
+      <w:r>
+        <w:fldChar w:fldCharType="separate"/>
+      </w:r>
+      <w:r>
+        <w:rPr>
+          <w:noProof/>
+        </w:rPr>
+        <w:t>14</w:t>
+      </w:r>
+      <w:r>
+        <w:rPr>
+          <w:noProof/>
+        </w:rPr>
+        <w:fldChar w:fldCharType="end"/>
+      </w:r>
       <w:r>
         <w:t>: Lấy giá trị Tout từ giao diện</w:t>
       </w:r>
@@ -11416,14 +11518,27 @@
       <w:r>
         <w:t xml:space="preserve">Hình </w:t>
       </w:r>
-      <w:fldSimple w:instr=" SEQ Hình \* ARABIC ">
-        <w:r>
-          <w:rPr>
-            <w:noProof/>
-          </w:rPr>
-          <w:t>15</w:t>
-        </w:r>
-      </w:fldSimple>
+      <w:r>
+        <w:fldChar w:fldCharType="begin"/>
+      </w:r>
+      <w:r>
+        <w:instrText xml:space="preserve"> SEQ Hình \* ARABIC </w:instrText>
+      </w:r>
+      <w:r>
+        <w:fldChar w:fldCharType="separate"/>
+      </w:r>
+      <w:r>
+        <w:rPr>
+          <w:noProof/>
+        </w:rPr>
+        <w:t>15</w:t>
+      </w:r>
+      <w:r>
+        <w:rPr>
+          <w:noProof/>
+        </w:rPr>
+        <w:fldChar w:fldCharType="end"/>
+      </w:r>
       <w:r>
         <w:t>: Hiển thị giá trị Tout trên giao diện</w:t>
       </w:r>
@@ -11448,7 +11563,7 @@
           <w:rFonts w:cs="Times New Roman"/>
         </w:rPr>
       </w:pPr>
-      <w:bookmarkStart w:id="55" w:name="_Toc58708421"/>
+      <w:bookmarkStart w:id="55" w:name="_Toc58764813"/>
       <w:r>
         <w:rPr>
           <w:rFonts w:cs="Times New Roman"/>
@@ -11535,14 +11650,27 @@
       <w:r>
         <w:t xml:space="preserve">Hình </w:t>
       </w:r>
-      <w:fldSimple w:instr=" SEQ Hình \* ARABIC ">
-        <w:r>
-          <w:rPr>
-            <w:noProof/>
-          </w:rPr>
-          <w:t>16</w:t>
-        </w:r>
-      </w:fldSimple>
+      <w:r>
+        <w:fldChar w:fldCharType="begin"/>
+      </w:r>
+      <w:r>
+        <w:instrText xml:space="preserve"> SEQ Hình \* ARABIC </w:instrText>
+      </w:r>
+      <w:r>
+        <w:fldChar w:fldCharType="separate"/>
+      </w:r>
+      <w:r>
+        <w:rPr>
+          <w:noProof/>
+        </w:rPr>
+        <w:t>16</w:t>
+      </w:r>
+      <w:r>
+        <w:rPr>
+          <w:noProof/>
+        </w:rPr>
+        <w:fldChar w:fldCharType="end"/>
+      </w:r>
       <w:r>
         <w:t>: Tạo khối liên kết</w:t>
       </w:r>
@@ -11645,14 +11773,27 @@
       <w:r>
         <w:t xml:space="preserve">Hình </w:t>
       </w:r>
-      <w:fldSimple w:instr=" SEQ Hình \* ARABIC ">
-        <w:r>
-          <w:rPr>
-            <w:noProof/>
-          </w:rPr>
-          <w:t>17</w:t>
-        </w:r>
-      </w:fldSimple>
+      <w:r>
+        <w:fldChar w:fldCharType="begin"/>
+      </w:r>
+      <w:r>
+        <w:instrText xml:space="preserve"> SEQ Hình \* ARABIC </w:instrText>
+      </w:r>
+      <w:r>
+        <w:fldChar w:fldCharType="separate"/>
+      </w:r>
+      <w:r>
+        <w:rPr>
+          <w:noProof/>
+        </w:rPr>
+        <w:t>17</w:t>
+      </w:r>
+      <w:r>
+        <w:rPr>
+          <w:noProof/>
+        </w:rPr>
+        <w:fldChar w:fldCharType="end"/>
+      </w:r>
       <w:r>
         <w:t>: Gọi chương trình Fuzzy Logic</w:t>
       </w:r>
@@ -11781,14 +11922,30 @@
       <w:r>
         <w:t xml:space="preserve">Hình </w:t>
       </w:r>
-      <w:fldSimple w:instr=" SEQ Hình \* ARABIC ">
-        <w:r>
-          <w:rPr>
-            <w:noProof/>
-          </w:rPr>
-          <w:t>18</w:t>
-        </w:r>
-      </w:fldSimple>
+      <w:r>
+        <w:fldChar w:fldCharType="begin"/>
+      </w:r>
+      <w:r>
+        <w:instrText xml:space="preserve"> SEQ Hình \* ARABIC</w:instrText>
+      </w:r>
+      <w:r>
+        <w:instrText xml:space="preserve"> </w:instrText>
+      </w:r>
+      <w:r>
+        <w:fldChar w:fldCharType="separate"/>
+      </w:r>
+      <w:r>
+        <w:rPr>
+          <w:noProof/>
+        </w:rPr>
+        <w:t>18</w:t>
+      </w:r>
+      <w:r>
+        <w:rPr>
+          <w:noProof/>
+        </w:rPr>
+        <w:fldChar w:fldCharType="end"/>
+      </w:r>
       <w:r>
         <w:t>: Tạo khối Fuzzy Logic</w:t>
       </w:r>
@@ -11880,14 +12037,27 @@
       <w:r>
         <w:t xml:space="preserve">Hình </w:t>
       </w:r>
-      <w:fldSimple w:instr=" SEQ Hình \* ARABIC ">
-        <w:r>
-          <w:rPr>
-            <w:noProof/>
-          </w:rPr>
-          <w:t>19</w:t>
-        </w:r>
-      </w:fldSimple>
+      <w:r>
+        <w:fldChar w:fldCharType="begin"/>
+      </w:r>
+      <w:r>
+        <w:instrText xml:space="preserve"> SEQ Hình \* ARABIC </w:instrText>
+      </w:r>
+      <w:r>
+        <w:fldChar w:fldCharType="separate"/>
+      </w:r>
+      <w:r>
+        <w:rPr>
+          <w:noProof/>
+        </w:rPr>
+        <w:t>19</w:t>
+      </w:r>
+      <w:r>
+        <w:rPr>
+          <w:noProof/>
+        </w:rPr>
+        <w:fldChar w:fldCharType="end"/>
+      </w:r>
       <w:r>
         <w:t>: Mờ hóa các ngõ vào Fuzzy Logic (Tin)</w:t>
       </w:r>
@@ -11959,14 +12129,27 @@
       <w:r>
         <w:t xml:space="preserve">Hình </w:t>
       </w:r>
-      <w:fldSimple w:instr=" SEQ Hình \* ARABIC ">
-        <w:r>
-          <w:rPr>
-            <w:noProof/>
-          </w:rPr>
-          <w:t>20</w:t>
-        </w:r>
-      </w:fldSimple>
+      <w:r>
+        <w:fldChar w:fldCharType="begin"/>
+      </w:r>
+      <w:r>
+        <w:instrText xml:space="preserve"> SEQ Hình \* ARABIC </w:instrText>
+      </w:r>
+      <w:r>
+        <w:fldChar w:fldCharType="separate"/>
+      </w:r>
+      <w:r>
+        <w:rPr>
+          <w:noProof/>
+        </w:rPr>
+        <w:t>20</w:t>
+      </w:r>
+      <w:r>
+        <w:rPr>
+          <w:noProof/>
+        </w:rPr>
+        <w:fldChar w:fldCharType="end"/>
+      </w:r>
       <w:r>
         <w:t>: Mờ hóa các ngõ vào Fuzzy Logic (Tout)</w:t>
       </w:r>
@@ -12070,14 +12253,27 @@
       <w:r>
         <w:t xml:space="preserve">Hình </w:t>
       </w:r>
-      <w:fldSimple w:instr=" SEQ Hình \* ARABIC ">
-        <w:r>
-          <w:rPr>
-            <w:noProof/>
-          </w:rPr>
-          <w:t>21</w:t>
-        </w:r>
-      </w:fldSimple>
+      <w:r>
+        <w:fldChar w:fldCharType="begin"/>
+      </w:r>
+      <w:r>
+        <w:instrText xml:space="preserve"> SEQ Hình \* ARABIC </w:instrText>
+      </w:r>
+      <w:r>
+        <w:fldChar w:fldCharType="separate"/>
+      </w:r>
+      <w:r>
+        <w:rPr>
+          <w:noProof/>
+        </w:rPr>
+        <w:t>21</w:t>
+      </w:r>
+      <w:r>
+        <w:rPr>
+          <w:noProof/>
+        </w:rPr>
+        <w:fldChar w:fldCharType="end"/>
+      </w:r>
       <w:r>
         <w:t>: Mờ hóa ngõ ra</w:t>
       </w:r>
@@ -12610,14 +12806,27 @@
       <w:r>
         <w:t xml:space="preserve">Hình </w:t>
       </w:r>
-      <w:fldSimple w:instr=" SEQ Hình \* ARABIC ">
-        <w:r>
-          <w:rPr>
-            <w:noProof/>
-          </w:rPr>
-          <w:t>22</w:t>
-        </w:r>
-      </w:fldSimple>
+      <w:r>
+        <w:fldChar w:fldCharType="begin"/>
+      </w:r>
+      <w:r>
+        <w:instrText xml:space="preserve"> SEQ Hình \* ARABIC </w:instrText>
+      </w:r>
+      <w:r>
+        <w:fldChar w:fldCharType="separate"/>
+      </w:r>
+      <w:r>
+        <w:rPr>
+          <w:noProof/>
+        </w:rPr>
+        <w:t>22</w:t>
+      </w:r>
+      <w:r>
+        <w:rPr>
+          <w:noProof/>
+        </w:rPr>
+        <w:fldChar w:fldCharType="end"/>
+      </w:r>
       <w:r>
         <w:t>: Tạo luật mờ cho khối Fuzzy Logic</w:t>
       </w:r>
@@ -12713,14 +12922,27 @@
       <w:r>
         <w:t xml:space="preserve">Hình </w:t>
       </w:r>
-      <w:fldSimple w:instr=" SEQ Hình \* ARABIC ">
-        <w:r>
-          <w:rPr>
-            <w:noProof/>
-          </w:rPr>
-          <w:t>23</w:t>
-        </w:r>
-      </w:fldSimple>
+      <w:r>
+        <w:fldChar w:fldCharType="begin"/>
+      </w:r>
+      <w:r>
+        <w:instrText xml:space="preserve"> SEQ Hình \* ARABIC </w:instrText>
+      </w:r>
+      <w:r>
+        <w:fldChar w:fldCharType="separate"/>
+      </w:r>
+      <w:r>
+        <w:rPr>
+          <w:noProof/>
+        </w:rPr>
+        <w:t>23</w:t>
+      </w:r>
+      <w:r>
+        <w:rPr>
+          <w:noProof/>
+        </w:rPr>
+        <w:fldChar w:fldCharType="end"/>
+      </w:r>
       <w:r>
         <w:t>: Khai báo chương trình liên kết</w:t>
       </w:r>
@@ -12833,14 +13055,27 @@
       <w:r>
         <w:t xml:space="preserve">Hình </w:t>
       </w:r>
-      <w:fldSimple w:instr=" SEQ Hình \* ARABIC ">
-        <w:r>
-          <w:rPr>
-            <w:noProof/>
-          </w:rPr>
-          <w:t>24</w:t>
-        </w:r>
-      </w:fldSimple>
+      <w:r>
+        <w:fldChar w:fldCharType="begin"/>
+      </w:r>
+      <w:r>
+        <w:instrText xml:space="preserve"> SEQ Hình \* ARABIC </w:instrText>
+      </w:r>
+      <w:r>
+        <w:fldChar w:fldCharType="separate"/>
+      </w:r>
+      <w:r>
+        <w:rPr>
+          <w:noProof/>
+        </w:rPr>
+        <w:t>24</w:t>
+      </w:r>
+      <w:r>
+        <w:rPr>
+          <w:noProof/>
+        </w:rPr>
+        <w:fldChar w:fldCharType="end"/>
+      </w:r>
       <w:r>
         <w:t>: Lấy giá trị cho "editbox"</w:t>
       </w:r>
@@ -12912,14 +13147,27 @@
       <w:r>
         <w:t xml:space="preserve">Hình </w:t>
       </w:r>
-      <w:fldSimple w:instr=" SEQ Hình \* ARABIC ">
-        <w:r>
-          <w:rPr>
-            <w:noProof/>
-          </w:rPr>
-          <w:t>25</w:t>
-        </w:r>
-      </w:fldSimple>
+      <w:r>
+        <w:fldChar w:fldCharType="begin"/>
+      </w:r>
+      <w:r>
+        <w:instrText xml:space="preserve"> SEQ Hình \* ARABIC </w:instrText>
+      </w:r>
+      <w:r>
+        <w:fldChar w:fldCharType="separate"/>
+      </w:r>
+      <w:r>
+        <w:rPr>
+          <w:noProof/>
+        </w:rPr>
+        <w:t>25</w:t>
+      </w:r>
+      <w:r>
+        <w:rPr>
+          <w:noProof/>
+        </w:rPr>
+        <w:fldChar w:fldCharType="end"/>
+      </w:r>
       <w:r>
         <w:t>: Cập nhật giá trị cho hàm input_sf</w:t>
       </w:r>
@@ -12990,14 +13238,27 @@
       <w:r>
         <w:t xml:space="preserve">Hình </w:t>
       </w:r>
-      <w:fldSimple w:instr=" SEQ Hình \* ARABIC ">
-        <w:r>
-          <w:rPr>
-            <w:noProof/>
-          </w:rPr>
-          <w:t>26</w:t>
-        </w:r>
-      </w:fldSimple>
+      <w:r>
+        <w:fldChar w:fldCharType="begin"/>
+      </w:r>
+      <w:r>
+        <w:instrText xml:space="preserve"> SEQ Hình \* ARABIC </w:instrText>
+      </w:r>
+      <w:r>
+        <w:fldChar w:fldCharType="separate"/>
+      </w:r>
+      <w:r>
+        <w:rPr>
+          <w:noProof/>
+        </w:rPr>
+        <w:t>26</w:t>
+      </w:r>
+      <w:r>
+        <w:rPr>
+          <w:noProof/>
+        </w:rPr>
+        <w:fldChar w:fldCharType="end"/>
+      </w:r>
       <w:r>
         <w:t>: Gán giá trị cho khối S-function</w:t>
       </w:r>
@@ -13035,7 +13296,7 @@
         </w:rPr>
       </w:pPr>
       <w:bookmarkStart w:id="67" w:name="_Toc504940165"/>
-      <w:bookmarkStart w:id="68" w:name="_Toc58708422"/>
+      <w:bookmarkStart w:id="68" w:name="_Toc58764814"/>
       <w:r>
         <w:rPr>
           <w:rFonts w:cs="Times New Roman"/>
@@ -13075,7 +13336,7 @@
           <w:lang w:val="sv-SE"/>
         </w:rPr>
       </w:pPr>
-      <w:bookmarkStart w:id="69" w:name="_Toc58708423"/>
+      <w:bookmarkStart w:id="69" w:name="_Toc58764815"/>
       <w:r>
         <w:rPr>
           <w:rFonts w:cs="Times New Roman"/>
@@ -13096,7 +13357,7 @@
         </w:rPr>
       </w:pPr>
       <w:bookmarkStart w:id="70" w:name="_Toc504940167"/>
-      <w:bookmarkStart w:id="71" w:name="_Toc58708424"/>
+      <w:bookmarkStart w:id="71" w:name="_Toc58764816"/>
       <w:r>
         <w:rPr>
           <w:rFonts w:cs="Times New Roman"/>
@@ -13216,14 +13477,27 @@
       <w:r>
         <w:t xml:space="preserve">Hình </w:t>
       </w:r>
-      <w:fldSimple w:instr=" SEQ Hình \* ARABIC ">
-        <w:r>
-          <w:rPr>
-            <w:noProof/>
-          </w:rPr>
-          <w:t>27</w:t>
-        </w:r>
-      </w:fldSimple>
+      <w:r>
+        <w:fldChar w:fldCharType="begin"/>
+      </w:r>
+      <w:r>
+        <w:instrText xml:space="preserve"> SEQ Hình \* ARABIC </w:instrText>
+      </w:r>
+      <w:r>
+        <w:fldChar w:fldCharType="separate"/>
+      </w:r>
+      <w:r>
+        <w:rPr>
+          <w:noProof/>
+        </w:rPr>
+        <w:t>27</w:t>
+      </w:r>
+      <w:r>
+        <w:rPr>
+          <w:noProof/>
+        </w:rPr>
+        <w:fldChar w:fldCharType="end"/>
+      </w:r>
       <w:r>
         <w:t>: Các thành phần của giao diện</w:t>
       </w:r>
@@ -13297,14 +13571,27 @@
       <w:r>
         <w:t xml:space="preserve">Hình </w:t>
       </w:r>
-      <w:fldSimple w:instr=" SEQ Hình \* ARABIC ">
-        <w:r>
-          <w:rPr>
-            <w:noProof/>
-          </w:rPr>
-          <w:t>28</w:t>
-        </w:r>
-      </w:fldSimple>
+      <w:r>
+        <w:fldChar w:fldCharType="begin"/>
+      </w:r>
+      <w:r>
+        <w:instrText xml:space="preserve"> SEQ Hình \* ARABIC </w:instrText>
+      </w:r>
+      <w:r>
+        <w:fldChar w:fldCharType="separate"/>
+      </w:r>
+      <w:r>
+        <w:rPr>
+          <w:noProof/>
+        </w:rPr>
+        <w:t>28</w:t>
+      </w:r>
+      <w:r>
+        <w:rPr>
+          <w:noProof/>
+        </w:rPr>
+        <w:fldChar w:fldCharType="end"/>
+      </w:r>
       <w:r>
         <w:t>: Giao diện khi chạy mô phỏng MATLAB</w:t>
       </w:r>
@@ -13399,14 +13686,27 @@
       <w:r>
         <w:t xml:space="preserve">Hình </w:t>
       </w:r>
-      <w:fldSimple w:instr=" SEQ Hình \* ARABIC ">
-        <w:r>
-          <w:rPr>
-            <w:noProof/>
-          </w:rPr>
-          <w:t>29</w:t>
-        </w:r>
-      </w:fldSimple>
+      <w:r>
+        <w:fldChar w:fldCharType="begin"/>
+      </w:r>
+      <w:r>
+        <w:instrText xml:space="preserve"> SEQ Hình \* ARABIC </w:instrText>
+      </w:r>
+      <w:r>
+        <w:fldChar w:fldCharType="separate"/>
+      </w:r>
+      <w:r>
+        <w:rPr>
+          <w:noProof/>
+        </w:rPr>
+        <w:t>29</w:t>
+      </w:r>
+      <w:r>
+        <w:rPr>
+          <w:noProof/>
+        </w:rPr>
+        <w:fldChar w:fldCharType="end"/>
+      </w:r>
       <w:r>
         <w:t>: Chạy thử nghiệm lần 1</w:t>
       </w:r>
@@ -13480,14 +13780,27 @@
       <w:r>
         <w:t xml:space="preserve">Hình </w:t>
       </w:r>
-      <w:fldSimple w:instr=" SEQ Hình \* ARABIC ">
-        <w:r>
-          <w:rPr>
-            <w:noProof/>
-          </w:rPr>
-          <w:t>30</w:t>
-        </w:r>
-      </w:fldSimple>
+      <w:r>
+        <w:fldChar w:fldCharType="begin"/>
+      </w:r>
+      <w:r>
+        <w:instrText xml:space="preserve"> SEQ Hình \* ARABIC </w:instrText>
+      </w:r>
+      <w:r>
+        <w:fldChar w:fldCharType="separate"/>
+      </w:r>
+      <w:r>
+        <w:rPr>
+          <w:noProof/>
+        </w:rPr>
+        <w:t>30</w:t>
+      </w:r>
+      <w:r>
+        <w:rPr>
+          <w:noProof/>
+        </w:rPr>
+        <w:fldChar w:fldCharType="end"/>
+      </w:r>
       <w:r>
         <w:t>: Chạy thử nghiệm lần 1 khối xử lý trung tâm</w:t>
       </w:r>
@@ -13595,14 +13908,27 @@
       <w:r>
         <w:t xml:space="preserve">Hình </w:t>
       </w:r>
-      <w:fldSimple w:instr=" SEQ Hình \* ARABIC ">
-        <w:r>
-          <w:rPr>
-            <w:noProof/>
-          </w:rPr>
-          <w:t>31</w:t>
-        </w:r>
-      </w:fldSimple>
+      <w:r>
+        <w:fldChar w:fldCharType="begin"/>
+      </w:r>
+      <w:r>
+        <w:instrText xml:space="preserve"> SEQ Hình \* ARABIC </w:instrText>
+      </w:r>
+      <w:r>
+        <w:fldChar w:fldCharType="separate"/>
+      </w:r>
+      <w:r>
+        <w:rPr>
+          <w:noProof/>
+        </w:rPr>
+        <w:t>31</w:t>
+      </w:r>
+      <w:r>
+        <w:rPr>
+          <w:noProof/>
+        </w:rPr>
+        <w:fldChar w:fldCharType="end"/>
+      </w:r>
       <w:r>
         <w:t>: Chạy thử nghiệm lần 2</w:t>
       </w:r>
@@ -13675,14 +14001,27 @@
       <w:r>
         <w:t xml:space="preserve">Hình </w:t>
       </w:r>
-      <w:fldSimple w:instr=" SEQ Hình \* ARABIC ">
-        <w:r>
-          <w:rPr>
-            <w:noProof/>
-          </w:rPr>
-          <w:t>32</w:t>
-        </w:r>
-      </w:fldSimple>
+      <w:r>
+        <w:fldChar w:fldCharType="begin"/>
+      </w:r>
+      <w:r>
+        <w:instrText xml:space="preserve"> SEQ Hình \* ARABIC </w:instrText>
+      </w:r>
+      <w:r>
+        <w:fldChar w:fldCharType="separate"/>
+      </w:r>
+      <w:r>
+        <w:rPr>
+          <w:noProof/>
+        </w:rPr>
+        <w:t>32</w:t>
+      </w:r>
+      <w:r>
+        <w:rPr>
+          <w:noProof/>
+        </w:rPr>
+        <w:fldChar w:fldCharType="end"/>
+      </w:r>
       <w:r>
         <w:t>: Chạy t</w:t>
       </w:r>
@@ -13722,7 +14061,7 @@
           <w:lang w:val="sv-SE"/>
         </w:rPr>
       </w:pPr>
-      <w:bookmarkStart w:id="78" w:name="_Toc58708425"/>
+      <w:bookmarkStart w:id="78" w:name="_Toc58764817"/>
       <w:r>
         <w:rPr>
           <w:rFonts w:cs="Times New Roman"/>
@@ -13753,7 +14092,7 @@
           <w:lang w:val="sv-SE"/>
         </w:rPr>
       </w:pPr>
-      <w:bookmarkStart w:id="79" w:name="_Toc58708426"/>
+      <w:bookmarkStart w:id="79" w:name="_Toc58764818"/>
       <w:r>
         <w:rPr>
           <w:rFonts w:cs="Times New Roman"/>
@@ -13984,14 +14323,16 @@
         <w:rPr>
           <w:rFonts w:cs="Times New Roman"/>
           <w:b w:val="0"/>
+          <w:color w:val="auto"/>
           <w:sz w:val="36"/>
           <w:lang w:val="sv-SE"/>
         </w:rPr>
       </w:pPr>
-      <w:bookmarkStart w:id="80" w:name="_Toc58708427"/>
-      <w:r>
-        <w:rPr>
-          <w:rFonts w:cs="Times New Roman"/>
+      <w:bookmarkStart w:id="80" w:name="_Toc58764819"/>
+      <w:r>
+        <w:rPr>
+          <w:rFonts w:cs="Times New Roman"/>
+          <w:color w:val="auto"/>
           <w:sz w:val="36"/>
           <w:lang w:val="sv-SE"/>
         </w:rPr>
@@ -14226,6 +14567,7 @@
         <w:docPartUnique/>
       </w:docPartObj>
     </w:sdtPr>
+    <w:sdtEndPr/>
     <w:sdtContent>
       <w:p>
         <w:pPr>
@@ -14254,6 +14596,7 @@
               <w:docPartUnique/>
             </w:docPartObj>
           </w:sdtPr>
+          <w:sdtEndPr/>
           <w:sdtContent>
             <w:r>
               <w:t xml:space="preserve">Trang </w:t>
@@ -14281,7 +14624,7 @@
                 <w:bCs/>
                 <w:noProof/>
               </w:rPr>
-              <w:t>8</w:t>
+              <w:t>3</w:t>
             </w:r>
             <w:r>
               <w:rPr>
@@ -14766,6 +15109,119 @@
     </w:lvl>
   </w:abstractNum>
   <w:abstractNum w:abstractNumId="3" w15:restartNumberingAfterBreak="0">
+    <w:nsid w:val="0EE62F47"/>
+    <w:multiLevelType w:val="hybridMultilevel"/>
+    <w:tmpl w:val="03A6503E"/>
+    <w:lvl w:ilvl="0" w:tplc="04090001">
+      <w:start w:val="1"/>
+      <w:numFmt w:val="bullet"/>
+      <w:lvlText w:val=""/>
+      <w:lvlJc w:val="left"/>
+      <w:pPr>
+        <w:ind w:left="720" w:hanging="360"/>
+      </w:pPr>
+      <w:rPr>
+        <w:rFonts w:ascii="Symbol" w:hAnsi="Symbol" w:hint="default"/>
+      </w:rPr>
+    </w:lvl>
+    <w:lvl w:ilvl="1" w:tplc="B3F2D900">
+      <w:start w:val="9"/>
+      <w:numFmt w:val="bullet"/>
+      <w:lvlText w:val="-"/>
+      <w:lvlJc w:val="left"/>
+      <w:pPr>
+        <w:ind w:left="1440" w:hanging="360"/>
+      </w:pPr>
+      <w:rPr>
+        <w:rFonts w:ascii="Times New Roman" w:eastAsia="Times New Roman" w:hAnsi="Times New Roman" w:cs="Times New Roman" w:hint="default"/>
+      </w:rPr>
+    </w:lvl>
+    <w:lvl w:ilvl="2" w:tplc="04090005" w:tentative="1">
+      <w:start w:val="1"/>
+      <w:numFmt w:val="bullet"/>
+      <w:lvlText w:val=""/>
+      <w:lvlJc w:val="left"/>
+      <w:pPr>
+        <w:ind w:left="2160" w:hanging="360"/>
+      </w:pPr>
+      <w:rPr>
+        <w:rFonts w:ascii="Wingdings" w:hAnsi="Wingdings" w:hint="default"/>
+      </w:rPr>
+    </w:lvl>
+    <w:lvl w:ilvl="3" w:tplc="04090001" w:tentative="1">
+      <w:start w:val="1"/>
+      <w:numFmt w:val="bullet"/>
+      <w:lvlText w:val=""/>
+      <w:lvlJc w:val="left"/>
+      <w:pPr>
+        <w:ind w:left="2880" w:hanging="360"/>
+      </w:pPr>
+      <w:rPr>
+        <w:rFonts w:ascii="Symbol" w:hAnsi="Symbol" w:hint="default"/>
+      </w:rPr>
+    </w:lvl>
+    <w:lvl w:ilvl="4" w:tplc="04090003" w:tentative="1">
+      <w:start w:val="1"/>
+      <w:numFmt w:val="bullet"/>
+      <w:lvlText w:val="o"/>
+      <w:lvlJc w:val="left"/>
+      <w:pPr>
+        <w:ind w:left="3600" w:hanging="360"/>
+      </w:pPr>
+      <w:rPr>
+        <w:rFonts w:ascii="Courier New" w:hAnsi="Courier New" w:cs="Courier New" w:hint="default"/>
+      </w:rPr>
+    </w:lvl>
+    <w:lvl w:ilvl="5" w:tplc="04090005" w:tentative="1">
+      <w:start w:val="1"/>
+      <w:numFmt w:val="bullet"/>
+      <w:lvlText w:val=""/>
+      <w:lvlJc w:val="left"/>
+      <w:pPr>
+        <w:ind w:left="4320" w:hanging="360"/>
+      </w:pPr>
+      <w:rPr>
+        <w:rFonts w:ascii="Wingdings" w:hAnsi="Wingdings" w:hint="default"/>
+      </w:rPr>
+    </w:lvl>
+    <w:lvl w:ilvl="6" w:tplc="04090001" w:tentative="1">
+      <w:start w:val="1"/>
+      <w:numFmt w:val="bullet"/>
+      <w:lvlText w:val=""/>
+      <w:lvlJc w:val="left"/>
+      <w:pPr>
+        <w:ind w:left="5040" w:hanging="360"/>
+      </w:pPr>
+      <w:rPr>
+        <w:rFonts w:ascii="Symbol" w:hAnsi="Symbol" w:hint="default"/>
+      </w:rPr>
+    </w:lvl>
+    <w:lvl w:ilvl="7" w:tplc="04090003" w:tentative="1">
+      <w:start w:val="1"/>
+      <w:numFmt w:val="bullet"/>
+      <w:lvlText w:val="o"/>
+      <w:lvlJc w:val="left"/>
+      <w:pPr>
+        <w:ind w:left="5760" w:hanging="360"/>
+      </w:pPr>
+      <w:rPr>
+        <w:rFonts w:ascii="Courier New" w:hAnsi="Courier New" w:cs="Courier New" w:hint="default"/>
+      </w:rPr>
+    </w:lvl>
+    <w:lvl w:ilvl="8" w:tplc="04090005" w:tentative="1">
+      <w:start w:val="1"/>
+      <w:numFmt w:val="bullet"/>
+      <w:lvlText w:val=""/>
+      <w:lvlJc w:val="left"/>
+      <w:pPr>
+        <w:ind w:left="6480" w:hanging="360"/>
+      </w:pPr>
+      <w:rPr>
+        <w:rFonts w:ascii="Wingdings" w:hAnsi="Wingdings" w:hint="default"/>
+      </w:rPr>
+    </w:lvl>
+  </w:abstractNum>
+  <w:abstractNum w:abstractNumId="4" w15:restartNumberingAfterBreak="0">
     <w:nsid w:val="0F305372"/>
     <w:multiLevelType w:val="hybridMultilevel"/>
     <w:tmpl w:val="72D6F494"/>
@@ -14878,7 +15334,7 @@
       </w:rPr>
     </w:lvl>
   </w:abstractNum>
-  <w:abstractNum w:abstractNumId="4" w15:restartNumberingAfterBreak="0">
+  <w:abstractNum w:abstractNumId="5" w15:restartNumberingAfterBreak="0">
     <w:nsid w:val="0F5E2F85"/>
     <w:multiLevelType w:val="hybridMultilevel"/>
     <w:tmpl w:val="F8EE665C"/>
@@ -14991,7 +15447,7 @@
       </w:rPr>
     </w:lvl>
   </w:abstractNum>
-  <w:abstractNum w:abstractNumId="5" w15:restartNumberingAfterBreak="0">
+  <w:abstractNum w:abstractNumId="6" w15:restartNumberingAfterBreak="0">
     <w:nsid w:val="10801FDE"/>
     <w:multiLevelType w:val="multilevel"/>
     <w:tmpl w:val="9EE0A3A8"/>
@@ -15104,7 +15560,7 @@
       </w:rPr>
     </w:lvl>
   </w:abstractNum>
-  <w:abstractNum w:abstractNumId="6" w15:restartNumberingAfterBreak="0">
+  <w:abstractNum w:abstractNumId="7" w15:restartNumberingAfterBreak="0">
     <w:nsid w:val="10F52997"/>
     <w:multiLevelType w:val="hybridMultilevel"/>
     <w:tmpl w:val="A1085B10"/>
@@ -15217,7 +15673,7 @@
       </w:rPr>
     </w:lvl>
   </w:abstractNum>
-  <w:abstractNum w:abstractNumId="7" w15:restartNumberingAfterBreak="0">
+  <w:abstractNum w:abstractNumId="8" w15:restartNumberingAfterBreak="0">
     <w:nsid w:val="1551008F"/>
     <w:multiLevelType w:val="hybridMultilevel"/>
     <w:tmpl w:val="7A9E8736"/>
@@ -15358,7 +15814,7 @@
       </w:rPr>
     </w:lvl>
   </w:abstractNum>
-  <w:abstractNum w:abstractNumId="8" w15:restartNumberingAfterBreak="0">
+  <w:abstractNum w:abstractNumId="9" w15:restartNumberingAfterBreak="0">
     <w:nsid w:val="15BF65E3"/>
     <w:multiLevelType w:val="hybridMultilevel"/>
     <w:tmpl w:val="DFD45750"/>
@@ -15471,7 +15927,7 @@
       </w:rPr>
     </w:lvl>
   </w:abstractNum>
-  <w:abstractNum w:abstractNumId="9" w15:restartNumberingAfterBreak="0">
+  <w:abstractNum w:abstractNumId="10" w15:restartNumberingAfterBreak="0">
     <w:nsid w:val="19EF2528"/>
     <w:multiLevelType w:val="hybridMultilevel"/>
     <w:tmpl w:val="69A2DECC"/>
@@ -15584,7 +16040,7 @@
       </w:rPr>
     </w:lvl>
   </w:abstractNum>
-  <w:abstractNum w:abstractNumId="10" w15:restartNumberingAfterBreak="0">
+  <w:abstractNum w:abstractNumId="11" w15:restartNumberingAfterBreak="0">
     <w:nsid w:val="1A6D089E"/>
     <w:multiLevelType w:val="multilevel"/>
     <w:tmpl w:val="789C7948"/>
@@ -15698,7 +16154,7 @@
       </w:rPr>
     </w:lvl>
   </w:abstractNum>
-  <w:abstractNum w:abstractNumId="11" w15:restartNumberingAfterBreak="0">
+  <w:abstractNum w:abstractNumId="12" w15:restartNumberingAfterBreak="0">
     <w:nsid w:val="21E03A97"/>
     <w:multiLevelType w:val="hybridMultilevel"/>
     <w:tmpl w:val="E04A1A3A"/>
@@ -15811,7 +16267,7 @@
       </w:rPr>
     </w:lvl>
   </w:abstractNum>
-  <w:abstractNum w:abstractNumId="12" w15:restartNumberingAfterBreak="0">
+  <w:abstractNum w:abstractNumId="13" w15:restartNumberingAfterBreak="0">
     <w:nsid w:val="240225CF"/>
     <w:multiLevelType w:val="multilevel"/>
     <w:tmpl w:val="F77AC5C4"/>
@@ -15929,7 +16385,7 @@
       </w:rPr>
     </w:lvl>
   </w:abstractNum>
-  <w:abstractNum w:abstractNumId="13" w15:restartNumberingAfterBreak="0">
+  <w:abstractNum w:abstractNumId="14" w15:restartNumberingAfterBreak="0">
     <w:nsid w:val="25876F71"/>
     <w:multiLevelType w:val="hybridMultilevel"/>
     <w:tmpl w:val="0B7C020E"/>
@@ -16042,7 +16498,7 @@
       </w:rPr>
     </w:lvl>
   </w:abstractNum>
-  <w:abstractNum w:abstractNumId="14" w15:restartNumberingAfterBreak="0">
+  <w:abstractNum w:abstractNumId="15" w15:restartNumberingAfterBreak="0">
     <w:nsid w:val="25C35486"/>
     <w:multiLevelType w:val="hybridMultilevel"/>
     <w:tmpl w:val="CDB2BA22"/>
@@ -16131,7 +16587,7 @@
       </w:pPr>
     </w:lvl>
   </w:abstractNum>
-  <w:abstractNum w:abstractNumId="15" w15:restartNumberingAfterBreak="0">
+  <w:abstractNum w:abstractNumId="16" w15:restartNumberingAfterBreak="0">
     <w:nsid w:val="25D061F9"/>
     <w:multiLevelType w:val="hybridMultilevel"/>
     <w:tmpl w:val="B5503A3C"/>
@@ -16244,7 +16700,120 @@
       </w:rPr>
     </w:lvl>
   </w:abstractNum>
-  <w:abstractNum w:abstractNumId="16" w15:restartNumberingAfterBreak="0">
+  <w:abstractNum w:abstractNumId="17" w15:restartNumberingAfterBreak="0">
+    <w:nsid w:val="27B46395"/>
+    <w:multiLevelType w:val="hybridMultilevel"/>
+    <w:tmpl w:val="50BE006C"/>
+    <w:lvl w:ilvl="0" w:tplc="B3F2D900">
+      <w:start w:val="9"/>
+      <w:numFmt w:val="bullet"/>
+      <w:lvlText w:val="-"/>
+      <w:lvlJc w:val="left"/>
+      <w:pPr>
+        <w:ind w:left="1440" w:hanging="360"/>
+      </w:pPr>
+      <w:rPr>
+        <w:rFonts w:ascii="Times New Roman" w:eastAsia="Times New Roman" w:hAnsi="Times New Roman" w:cs="Times New Roman" w:hint="default"/>
+      </w:rPr>
+    </w:lvl>
+    <w:lvl w:ilvl="1" w:tplc="04090003" w:tentative="1">
+      <w:start w:val="1"/>
+      <w:numFmt w:val="bullet"/>
+      <w:lvlText w:val="o"/>
+      <w:lvlJc w:val="left"/>
+      <w:pPr>
+        <w:ind w:left="2160" w:hanging="360"/>
+      </w:pPr>
+      <w:rPr>
+        <w:rFonts w:ascii="Courier New" w:hAnsi="Courier New" w:cs="Courier New" w:hint="default"/>
+      </w:rPr>
+    </w:lvl>
+    <w:lvl w:ilvl="2" w:tplc="04090005" w:tentative="1">
+      <w:start w:val="1"/>
+      <w:numFmt w:val="bullet"/>
+      <w:lvlText w:val=""/>
+      <w:lvlJc w:val="left"/>
+      <w:pPr>
+        <w:ind w:left="2880" w:hanging="360"/>
+      </w:pPr>
+      <w:rPr>
+        <w:rFonts w:ascii="Wingdings" w:hAnsi="Wingdings" w:hint="default"/>
+      </w:rPr>
+    </w:lvl>
+    <w:lvl w:ilvl="3" w:tplc="04090001" w:tentative="1">
+      <w:start w:val="1"/>
+      <w:numFmt w:val="bullet"/>
+      <w:lvlText w:val=""/>
+      <w:lvlJc w:val="left"/>
+      <w:pPr>
+        <w:ind w:left="3600" w:hanging="360"/>
+      </w:pPr>
+      <w:rPr>
+        <w:rFonts w:ascii="Symbol" w:hAnsi="Symbol" w:hint="default"/>
+      </w:rPr>
+    </w:lvl>
+    <w:lvl w:ilvl="4" w:tplc="04090003" w:tentative="1">
+      <w:start w:val="1"/>
+      <w:numFmt w:val="bullet"/>
+      <w:lvlText w:val="o"/>
+      <w:lvlJc w:val="left"/>
+      <w:pPr>
+        <w:ind w:left="4320" w:hanging="360"/>
+      </w:pPr>
+      <w:rPr>
+        <w:rFonts w:ascii="Courier New" w:hAnsi="Courier New" w:cs="Courier New" w:hint="default"/>
+      </w:rPr>
+    </w:lvl>
+    <w:lvl w:ilvl="5" w:tplc="04090005" w:tentative="1">
+      <w:start w:val="1"/>
+      <w:numFmt w:val="bullet"/>
+      <w:lvlText w:val=""/>
+      <w:lvlJc w:val="left"/>
+      <w:pPr>
+        <w:ind w:left="5040" w:hanging="360"/>
+      </w:pPr>
+      <w:rPr>
+        <w:rFonts w:ascii="Wingdings" w:hAnsi="Wingdings" w:hint="default"/>
+      </w:rPr>
+    </w:lvl>
+    <w:lvl w:ilvl="6" w:tplc="04090001" w:tentative="1">
+      <w:start w:val="1"/>
+      <w:numFmt w:val="bullet"/>
+      <w:lvlText w:val=""/>
+      <w:lvlJc w:val="left"/>
+      <w:pPr>
+        <w:ind w:left="5760" w:hanging="360"/>
+      </w:pPr>
+      <w:rPr>
+        <w:rFonts w:ascii="Symbol" w:hAnsi="Symbol" w:hint="default"/>
+      </w:rPr>
+    </w:lvl>
+    <w:lvl w:ilvl="7" w:tplc="04090003" w:tentative="1">
+      <w:start w:val="1"/>
+      <w:numFmt w:val="bullet"/>
+      <w:lvlText w:val="o"/>
+      <w:lvlJc w:val="left"/>
+      <w:pPr>
+        <w:ind w:left="6480" w:hanging="360"/>
+      </w:pPr>
+      <w:rPr>
+        <w:rFonts w:ascii="Courier New" w:hAnsi="Courier New" w:cs="Courier New" w:hint="default"/>
+      </w:rPr>
+    </w:lvl>
+    <w:lvl w:ilvl="8" w:tplc="04090005" w:tentative="1">
+      <w:start w:val="1"/>
+      <w:numFmt w:val="bullet"/>
+      <w:lvlText w:val=""/>
+      <w:lvlJc w:val="left"/>
+      <w:pPr>
+        <w:ind w:left="7200" w:hanging="360"/>
+      </w:pPr>
+      <w:rPr>
+        <w:rFonts w:ascii="Wingdings" w:hAnsi="Wingdings" w:hint="default"/>
+      </w:rPr>
+    </w:lvl>
+  </w:abstractNum>
+  <w:abstractNum w:abstractNumId="18" w15:restartNumberingAfterBreak="0">
     <w:nsid w:val="2CE75F54"/>
     <w:multiLevelType w:val="hybridMultilevel"/>
     <w:tmpl w:val="1FD8F616"/>
@@ -16333,7 +16902,7 @@
       </w:pPr>
     </w:lvl>
   </w:abstractNum>
-  <w:abstractNum w:abstractNumId="17" w15:restartNumberingAfterBreak="0">
+  <w:abstractNum w:abstractNumId="19" w15:restartNumberingAfterBreak="0">
     <w:nsid w:val="309F0040"/>
     <w:multiLevelType w:val="hybridMultilevel"/>
     <w:tmpl w:val="8C16C418"/>
@@ -16446,7 +17015,7 @@
       </w:rPr>
     </w:lvl>
   </w:abstractNum>
-  <w:abstractNum w:abstractNumId="18" w15:restartNumberingAfterBreak="0">
+  <w:abstractNum w:abstractNumId="20" w15:restartNumberingAfterBreak="0">
     <w:nsid w:val="377B3B1B"/>
     <w:multiLevelType w:val="hybridMultilevel"/>
     <w:tmpl w:val="6ECC25C8"/>
@@ -16559,7 +17128,7 @@
       </w:rPr>
     </w:lvl>
   </w:abstractNum>
-  <w:abstractNum w:abstractNumId="19" w15:restartNumberingAfterBreak="0">
+  <w:abstractNum w:abstractNumId="21" w15:restartNumberingAfterBreak="0">
     <w:nsid w:val="389F71BE"/>
     <w:multiLevelType w:val="hybridMultilevel"/>
     <w:tmpl w:val="8BDC2154"/>
@@ -16672,7 +17241,7 @@
       </w:rPr>
     </w:lvl>
   </w:abstractNum>
-  <w:abstractNum w:abstractNumId="20" w15:restartNumberingAfterBreak="0">
+  <w:abstractNum w:abstractNumId="22" w15:restartNumberingAfterBreak="0">
     <w:nsid w:val="3BDE69CE"/>
     <w:multiLevelType w:val="hybridMultilevel"/>
     <w:tmpl w:val="9BD0F8D6"/>
@@ -16785,7 +17354,7 @@
       </w:rPr>
     </w:lvl>
   </w:abstractNum>
-  <w:abstractNum w:abstractNumId="21" w15:restartNumberingAfterBreak="0">
+  <w:abstractNum w:abstractNumId="23" w15:restartNumberingAfterBreak="0">
     <w:nsid w:val="3DD84161"/>
     <w:multiLevelType w:val="hybridMultilevel"/>
     <w:tmpl w:val="E862B0DA"/>
@@ -16898,7 +17467,7 @@
       </w:rPr>
     </w:lvl>
   </w:abstractNum>
-  <w:abstractNum w:abstractNumId="22" w15:restartNumberingAfterBreak="0">
+  <w:abstractNum w:abstractNumId="24" w15:restartNumberingAfterBreak="0">
     <w:nsid w:val="40D57DFB"/>
     <w:multiLevelType w:val="hybridMultilevel"/>
     <w:tmpl w:val="CE7C237C"/>
@@ -16988,7 +17557,7 @@
       </w:pPr>
     </w:lvl>
   </w:abstractNum>
-  <w:abstractNum w:abstractNumId="23" w15:restartNumberingAfterBreak="0">
+  <w:abstractNum w:abstractNumId="25" w15:restartNumberingAfterBreak="0">
     <w:nsid w:val="418C6CE3"/>
     <w:multiLevelType w:val="hybridMultilevel"/>
     <w:tmpl w:val="202216CE"/>
@@ -17103,7 +17672,120 @@
       </w:rPr>
     </w:lvl>
   </w:abstractNum>
-  <w:abstractNum w:abstractNumId="24" w15:restartNumberingAfterBreak="0">
+  <w:abstractNum w:abstractNumId="26" w15:restartNumberingAfterBreak="0">
+    <w:nsid w:val="49213D64"/>
+    <w:multiLevelType w:val="hybridMultilevel"/>
+    <w:tmpl w:val="D6C26CC6"/>
+    <w:lvl w:ilvl="0" w:tplc="04090001">
+      <w:start w:val="1"/>
+      <w:numFmt w:val="bullet"/>
+      <w:lvlText w:val=""/>
+      <w:lvlJc w:val="left"/>
+      <w:pPr>
+        <w:ind w:left="720" w:hanging="360"/>
+      </w:pPr>
+      <w:rPr>
+        <w:rFonts w:ascii="Symbol" w:hAnsi="Symbol" w:hint="default"/>
+      </w:rPr>
+    </w:lvl>
+    <w:lvl w:ilvl="1" w:tplc="04090003">
+      <w:start w:val="1"/>
+      <w:numFmt w:val="bullet"/>
+      <w:lvlText w:val="o"/>
+      <w:lvlJc w:val="left"/>
+      <w:pPr>
+        <w:ind w:left="1440" w:hanging="360"/>
+      </w:pPr>
+      <w:rPr>
+        <w:rFonts w:ascii="Courier New" w:hAnsi="Courier New" w:cs="Courier New" w:hint="default"/>
+      </w:rPr>
+    </w:lvl>
+    <w:lvl w:ilvl="2" w:tplc="04090005" w:tentative="1">
+      <w:start w:val="1"/>
+      <w:numFmt w:val="bullet"/>
+      <w:lvlText w:val=""/>
+      <w:lvlJc w:val="left"/>
+      <w:pPr>
+        <w:ind w:left="2160" w:hanging="360"/>
+      </w:pPr>
+      <w:rPr>
+        <w:rFonts w:ascii="Wingdings" w:hAnsi="Wingdings" w:hint="default"/>
+      </w:rPr>
+    </w:lvl>
+    <w:lvl w:ilvl="3" w:tplc="04090001" w:tentative="1">
+      <w:start w:val="1"/>
+      <w:numFmt w:val="bullet"/>
+      <w:lvlText w:val=""/>
+      <w:lvlJc w:val="left"/>
+      <w:pPr>
+        <w:ind w:left="2880" w:hanging="360"/>
+      </w:pPr>
+      <w:rPr>
+        <w:rFonts w:ascii="Symbol" w:hAnsi="Symbol" w:hint="default"/>
+      </w:rPr>
+    </w:lvl>
+    <w:lvl w:ilvl="4" w:tplc="04090003" w:tentative="1">
+      <w:start w:val="1"/>
+      <w:numFmt w:val="bullet"/>
+      <w:lvlText w:val="o"/>
+      <w:lvlJc w:val="left"/>
+      <w:pPr>
+        <w:ind w:left="3600" w:hanging="360"/>
+      </w:pPr>
+      <w:rPr>
+        <w:rFonts w:ascii="Courier New" w:hAnsi="Courier New" w:cs="Courier New" w:hint="default"/>
+      </w:rPr>
+    </w:lvl>
+    <w:lvl w:ilvl="5" w:tplc="04090005" w:tentative="1">
+      <w:start w:val="1"/>
+      <w:numFmt w:val="bullet"/>
+      <w:lvlText w:val=""/>
+      <w:lvlJc w:val="left"/>
+      <w:pPr>
+        <w:ind w:left="4320" w:hanging="360"/>
+      </w:pPr>
+      <w:rPr>
+        <w:rFonts w:ascii="Wingdings" w:hAnsi="Wingdings" w:hint="default"/>
+      </w:rPr>
+    </w:lvl>
+    <w:lvl w:ilvl="6" w:tplc="04090001" w:tentative="1">
+      <w:start w:val="1"/>
+      <w:numFmt w:val="bullet"/>
+      <w:lvlText w:val=""/>
+      <w:lvlJc w:val="left"/>
+      <w:pPr>
+        <w:ind w:left="5040" w:hanging="360"/>
+      </w:pPr>
+      <w:rPr>
+        <w:rFonts w:ascii="Symbol" w:hAnsi="Symbol" w:hint="default"/>
+      </w:rPr>
+    </w:lvl>
+    <w:lvl w:ilvl="7" w:tplc="04090003" w:tentative="1">
+      <w:start w:val="1"/>
+      <w:numFmt w:val="bullet"/>
+      <w:lvlText w:val="o"/>
+      <w:lvlJc w:val="left"/>
+      <w:pPr>
+        <w:ind w:left="5760" w:hanging="360"/>
+      </w:pPr>
+      <w:rPr>
+        <w:rFonts w:ascii="Courier New" w:hAnsi="Courier New" w:cs="Courier New" w:hint="default"/>
+      </w:rPr>
+    </w:lvl>
+    <w:lvl w:ilvl="8" w:tplc="04090005" w:tentative="1">
+      <w:start w:val="1"/>
+      <w:numFmt w:val="bullet"/>
+      <w:lvlText w:val=""/>
+      <w:lvlJc w:val="left"/>
+      <w:pPr>
+        <w:ind w:left="6480" w:hanging="360"/>
+      </w:pPr>
+      <w:rPr>
+        <w:rFonts w:ascii="Wingdings" w:hAnsi="Wingdings" w:hint="default"/>
+      </w:rPr>
+    </w:lvl>
+  </w:abstractNum>
+  <w:abstractNum w:abstractNumId="27" w15:restartNumberingAfterBreak="0">
     <w:nsid w:val="52F6626D"/>
     <w:multiLevelType w:val="multilevel"/>
     <w:tmpl w:val="77243E38"/>
@@ -17216,7 +17898,7 @@
       </w:rPr>
     </w:lvl>
   </w:abstractNum>
-  <w:abstractNum w:abstractNumId="25" w15:restartNumberingAfterBreak="0">
+  <w:abstractNum w:abstractNumId="28" w15:restartNumberingAfterBreak="0">
     <w:nsid w:val="57DD05C7"/>
     <w:multiLevelType w:val="hybridMultilevel"/>
     <w:tmpl w:val="A6BCFDE0"/>
@@ -17306,7 +17988,7 @@
       </w:pPr>
     </w:lvl>
   </w:abstractNum>
-  <w:abstractNum w:abstractNumId="26" w15:restartNumberingAfterBreak="0">
+  <w:abstractNum w:abstractNumId="29" w15:restartNumberingAfterBreak="0">
     <w:nsid w:val="57E64ED8"/>
     <w:multiLevelType w:val="hybridMultilevel"/>
     <w:tmpl w:val="14EE4D2C"/>
@@ -17419,7 +18101,120 @@
       </w:rPr>
     </w:lvl>
   </w:abstractNum>
-  <w:abstractNum w:abstractNumId="27" w15:restartNumberingAfterBreak="0">
+  <w:abstractNum w:abstractNumId="30" w15:restartNumberingAfterBreak="0">
+    <w:nsid w:val="57EA7596"/>
+    <w:multiLevelType w:val="hybridMultilevel"/>
+    <w:tmpl w:val="AE06A920"/>
+    <w:lvl w:ilvl="0" w:tplc="B3F2D900">
+      <w:start w:val="9"/>
+      <w:numFmt w:val="bullet"/>
+      <w:lvlText w:val="-"/>
+      <w:lvlJc w:val="left"/>
+      <w:pPr>
+        <w:ind w:left="2160" w:hanging="360"/>
+      </w:pPr>
+      <w:rPr>
+        <w:rFonts w:ascii="Times New Roman" w:eastAsia="Times New Roman" w:hAnsi="Times New Roman" w:cs="Times New Roman" w:hint="default"/>
+      </w:rPr>
+    </w:lvl>
+    <w:lvl w:ilvl="1" w:tplc="04090003" w:tentative="1">
+      <w:start w:val="1"/>
+      <w:numFmt w:val="bullet"/>
+      <w:lvlText w:val="o"/>
+      <w:lvlJc w:val="left"/>
+      <w:pPr>
+        <w:ind w:left="2880" w:hanging="360"/>
+      </w:pPr>
+      <w:rPr>
+        <w:rFonts w:ascii="Courier New" w:hAnsi="Courier New" w:cs="Courier New" w:hint="default"/>
+      </w:rPr>
+    </w:lvl>
+    <w:lvl w:ilvl="2" w:tplc="04090005" w:tentative="1">
+      <w:start w:val="1"/>
+      <w:numFmt w:val="bullet"/>
+      <w:lvlText w:val=""/>
+      <w:lvlJc w:val="left"/>
+      <w:pPr>
+        <w:ind w:left="3600" w:hanging="360"/>
+      </w:pPr>
+      <w:rPr>
+        <w:rFonts w:ascii="Wingdings" w:hAnsi="Wingdings" w:hint="default"/>
+      </w:rPr>
+    </w:lvl>
+    <w:lvl w:ilvl="3" w:tplc="04090001" w:tentative="1">
+      <w:start w:val="1"/>
+      <w:numFmt w:val="bullet"/>
+      <w:lvlText w:val=""/>
+      <w:lvlJc w:val="left"/>
+      <w:pPr>
+        <w:ind w:left="4320" w:hanging="360"/>
+      </w:pPr>
+      <w:rPr>
+        <w:rFonts w:ascii="Symbol" w:hAnsi="Symbol" w:hint="default"/>
+      </w:rPr>
+    </w:lvl>
+    <w:lvl w:ilvl="4" w:tplc="04090003" w:tentative="1">
+      <w:start w:val="1"/>
+      <w:numFmt w:val="bullet"/>
+      <w:lvlText w:val="o"/>
+      <w:lvlJc w:val="left"/>
+      <w:pPr>
+        <w:ind w:left="5040" w:hanging="360"/>
+      </w:pPr>
+      <w:rPr>
+        <w:rFonts w:ascii="Courier New" w:hAnsi="Courier New" w:cs="Courier New" w:hint="default"/>
+      </w:rPr>
+    </w:lvl>
+    <w:lvl w:ilvl="5" w:tplc="04090005" w:tentative="1">
+      <w:start w:val="1"/>
+      <w:numFmt w:val="bullet"/>
+      <w:lvlText w:val=""/>
+      <w:lvlJc w:val="left"/>
+      <w:pPr>
+        <w:ind w:left="5760" w:hanging="360"/>
+      </w:pPr>
+      <w:rPr>
+        <w:rFonts w:ascii="Wingdings" w:hAnsi="Wingdings" w:hint="default"/>
+      </w:rPr>
+    </w:lvl>
+    <w:lvl w:ilvl="6" w:tplc="04090001" w:tentative="1">
+      <w:start w:val="1"/>
+      <w:numFmt w:val="bullet"/>
+      <w:lvlText w:val=""/>
+      <w:lvlJc w:val="left"/>
+      <w:pPr>
+        <w:ind w:left="6480" w:hanging="360"/>
+      </w:pPr>
+      <w:rPr>
+        <w:rFonts w:ascii="Symbol" w:hAnsi="Symbol" w:hint="default"/>
+      </w:rPr>
+    </w:lvl>
+    <w:lvl w:ilvl="7" w:tplc="04090003" w:tentative="1">
+      <w:start w:val="1"/>
+      <w:numFmt w:val="bullet"/>
+      <w:lvlText w:val="o"/>
+      <w:lvlJc w:val="left"/>
+      <w:pPr>
+        <w:ind w:left="7200" w:hanging="360"/>
+      </w:pPr>
+      <w:rPr>
+        <w:rFonts w:ascii="Courier New" w:hAnsi="Courier New" w:cs="Courier New" w:hint="default"/>
+      </w:rPr>
+    </w:lvl>
+    <w:lvl w:ilvl="8" w:tplc="04090005" w:tentative="1">
+      <w:start w:val="1"/>
+      <w:numFmt w:val="bullet"/>
+      <w:lvlText w:val=""/>
+      <w:lvlJc w:val="left"/>
+      <w:pPr>
+        <w:ind w:left="7920" w:hanging="360"/>
+      </w:pPr>
+      <w:rPr>
+        <w:rFonts w:ascii="Wingdings" w:hAnsi="Wingdings" w:hint="default"/>
+      </w:rPr>
+    </w:lvl>
+  </w:abstractNum>
+  <w:abstractNum w:abstractNumId="31" w15:restartNumberingAfterBreak="0">
     <w:nsid w:val="58BA2D30"/>
     <w:multiLevelType w:val="hybridMultilevel"/>
     <w:tmpl w:val="9716D438"/>
@@ -17532,7 +18327,7 @@
       </w:rPr>
     </w:lvl>
   </w:abstractNum>
-  <w:abstractNum w:abstractNumId="28" w15:restartNumberingAfterBreak="0">
+  <w:abstractNum w:abstractNumId="32" w15:restartNumberingAfterBreak="0">
     <w:nsid w:val="5CAE4C0C"/>
     <w:multiLevelType w:val="hybridMultilevel"/>
     <w:tmpl w:val="5EEAD26E"/>
@@ -17645,7 +18440,7 @@
       </w:rPr>
     </w:lvl>
   </w:abstractNum>
-  <w:abstractNum w:abstractNumId="29" w15:restartNumberingAfterBreak="0">
+  <w:abstractNum w:abstractNumId="33" w15:restartNumberingAfterBreak="0">
     <w:nsid w:val="6A87030D"/>
     <w:multiLevelType w:val="multilevel"/>
     <w:tmpl w:val="B88A2544"/>
@@ -17759,7 +18554,7 @@
       </w:rPr>
     </w:lvl>
   </w:abstractNum>
-  <w:abstractNum w:abstractNumId="30" w15:restartNumberingAfterBreak="0">
+  <w:abstractNum w:abstractNumId="34" w15:restartNumberingAfterBreak="0">
     <w:nsid w:val="6ABB67C9"/>
     <w:multiLevelType w:val="hybridMultilevel"/>
     <w:tmpl w:val="91061AD0"/>
@@ -17845,7 +18640,7 @@
       </w:pPr>
     </w:lvl>
   </w:abstractNum>
-  <w:abstractNum w:abstractNumId="31" w15:restartNumberingAfterBreak="0">
+  <w:abstractNum w:abstractNumId="35" w15:restartNumberingAfterBreak="0">
     <w:nsid w:val="6DA77DCA"/>
     <w:multiLevelType w:val="hybridMultilevel"/>
     <w:tmpl w:val="EBFCA6CE"/>
@@ -17958,7 +18753,7 @@
       </w:rPr>
     </w:lvl>
   </w:abstractNum>
-  <w:abstractNum w:abstractNumId="32" w15:restartNumberingAfterBreak="0">
+  <w:abstractNum w:abstractNumId="36" w15:restartNumberingAfterBreak="0">
     <w:nsid w:val="6E7A12BE"/>
     <w:multiLevelType w:val="hybridMultilevel"/>
     <w:tmpl w:val="5F6E7848"/>
@@ -18071,7 +18866,7 @@
       </w:rPr>
     </w:lvl>
   </w:abstractNum>
-  <w:abstractNum w:abstractNumId="33" w15:restartNumberingAfterBreak="0">
+  <w:abstractNum w:abstractNumId="37" w15:restartNumberingAfterBreak="0">
     <w:nsid w:val="703E5404"/>
     <w:multiLevelType w:val="hybridMultilevel"/>
     <w:tmpl w:val="A600DB3C"/>
@@ -18184,7 +18979,7 @@
       </w:rPr>
     </w:lvl>
   </w:abstractNum>
-  <w:abstractNum w:abstractNumId="34" w15:restartNumberingAfterBreak="0">
+  <w:abstractNum w:abstractNumId="38" w15:restartNumberingAfterBreak="0">
     <w:nsid w:val="704132CF"/>
     <w:multiLevelType w:val="hybridMultilevel"/>
     <w:tmpl w:val="DB1C3B48"/>
@@ -18297,7 +19092,7 @@
       </w:rPr>
     </w:lvl>
   </w:abstractNum>
-  <w:abstractNum w:abstractNumId="35" w15:restartNumberingAfterBreak="0">
+  <w:abstractNum w:abstractNumId="39" w15:restartNumberingAfterBreak="0">
     <w:nsid w:val="747B6340"/>
     <w:multiLevelType w:val="hybridMultilevel"/>
     <w:tmpl w:val="C074923E"/>
@@ -18411,112 +19206,124 @@
     </w:lvl>
   </w:abstractNum>
   <w:num w:numId="1">
-    <w:abstractNumId w:val="6"/>
+    <w:abstractNumId w:val="7"/>
   </w:num>
   <w:num w:numId="2">
-    <w:abstractNumId w:val="27"/>
+    <w:abstractNumId w:val="31"/>
   </w:num>
   <w:num w:numId="3">
+    <w:abstractNumId w:val="24"/>
+  </w:num>
+  <w:num w:numId="4">
+    <w:abstractNumId w:val="8"/>
+  </w:num>
+  <w:num w:numId="5">
+    <w:abstractNumId w:val="4"/>
+  </w:num>
+  <w:num w:numId="6">
+    <w:abstractNumId w:val="9"/>
+  </w:num>
+  <w:num w:numId="7">
     <w:abstractNumId w:val="22"/>
   </w:num>
-  <w:num w:numId="4">
-    <w:abstractNumId w:val="7"/>
-  </w:num>
-  <w:num w:numId="5">
-    <w:abstractNumId w:val="3"/>
-  </w:num>
-  <w:num w:numId="6">
-    <w:abstractNumId w:val="8"/>
-  </w:num>
-  <w:num w:numId="7">
+  <w:num w:numId="8">
     <w:abstractNumId w:val="20"/>
   </w:num>
-  <w:num w:numId="8">
-    <w:abstractNumId w:val="18"/>
-  </w:num>
   <w:num w:numId="9">
-    <w:abstractNumId w:val="13"/>
+    <w:abstractNumId w:val="14"/>
   </w:num>
   <w:num w:numId="10">
-    <w:abstractNumId w:val="33"/>
+    <w:abstractNumId w:val="37"/>
   </w:num>
   <w:num w:numId="11">
-    <w:abstractNumId w:val="15"/>
+    <w:abstractNumId w:val="16"/>
   </w:num>
   <w:num w:numId="12">
     <w:abstractNumId w:val="1"/>
   </w:num>
   <w:num w:numId="13">
-    <w:abstractNumId w:val="17"/>
+    <w:abstractNumId w:val="19"/>
   </w:num>
   <w:num w:numId="14">
-    <w:abstractNumId w:val="4"/>
+    <w:abstractNumId w:val="5"/>
   </w:num>
   <w:num w:numId="15">
-    <w:abstractNumId w:val="19"/>
+    <w:abstractNumId w:val="21"/>
   </w:num>
   <w:num w:numId="16">
-    <w:abstractNumId w:val="34"/>
+    <w:abstractNumId w:val="38"/>
   </w:num>
   <w:num w:numId="17">
-    <w:abstractNumId w:val="12"/>
+    <w:abstractNumId w:val="13"/>
   </w:num>
   <w:num w:numId="18">
     <w:abstractNumId w:val="2"/>
   </w:num>
   <w:num w:numId="19">
+    <w:abstractNumId w:val="11"/>
+  </w:num>
+  <w:num w:numId="20">
+    <w:abstractNumId w:val="28"/>
+  </w:num>
+  <w:num w:numId="21">
+    <w:abstractNumId w:val="23"/>
+  </w:num>
+  <w:num w:numId="22">
+    <w:abstractNumId w:val="25"/>
+  </w:num>
+  <w:num w:numId="23">
+    <w:abstractNumId w:val="27"/>
+  </w:num>
+  <w:num w:numId="24">
+    <w:abstractNumId w:val="36"/>
+  </w:num>
+  <w:num w:numId="25">
+    <w:abstractNumId w:val="6"/>
+  </w:num>
+  <w:num w:numId="26">
+    <w:abstractNumId w:val="32"/>
+  </w:num>
+  <w:num w:numId="27">
+    <w:abstractNumId w:val="29"/>
+  </w:num>
+  <w:num w:numId="28">
     <w:abstractNumId w:val="10"/>
   </w:num>
-  <w:num w:numId="20">
-    <w:abstractNumId w:val="25"/>
-  </w:num>
-  <w:num w:numId="21">
-    <w:abstractNumId w:val="21"/>
-  </w:num>
-  <w:num w:numId="22">
-    <w:abstractNumId w:val="23"/>
-  </w:num>
-  <w:num w:numId="23">
-    <w:abstractNumId w:val="24"/>
-  </w:num>
-  <w:num w:numId="24">
-    <w:abstractNumId w:val="32"/>
-  </w:num>
-  <w:num w:numId="25">
-    <w:abstractNumId w:val="5"/>
-  </w:num>
-  <w:num w:numId="26">
-    <w:abstractNumId w:val="28"/>
-  </w:num>
-  <w:num w:numId="27">
-    <w:abstractNumId w:val="26"/>
-  </w:num>
-  <w:num w:numId="28">
-    <w:abstractNumId w:val="9"/>
-  </w:num>
   <w:num w:numId="29">
-    <w:abstractNumId w:val="31"/>
+    <w:abstractNumId w:val="35"/>
   </w:num>
   <w:num w:numId="30">
-    <w:abstractNumId w:val="29"/>
+    <w:abstractNumId w:val="33"/>
   </w:num>
   <w:num w:numId="31">
-    <w:abstractNumId w:val="35"/>
+    <w:abstractNumId w:val="39"/>
   </w:num>
   <w:num w:numId="32">
-    <w:abstractNumId w:val="14"/>
+    <w:abstractNumId w:val="15"/>
   </w:num>
   <w:num w:numId="33">
-    <w:abstractNumId w:val="30"/>
+    <w:abstractNumId w:val="34"/>
   </w:num>
   <w:num w:numId="34">
-    <w:abstractNumId w:val="16"/>
+    <w:abstractNumId w:val="18"/>
   </w:num>
   <w:num w:numId="35">
     <w:abstractNumId w:val="0"/>
   </w:num>
   <w:num w:numId="36">
-    <w:abstractNumId w:val="11"/>
+    <w:abstractNumId w:val="12"/>
+  </w:num>
+  <w:num w:numId="37">
+    <w:abstractNumId w:val="26"/>
+  </w:num>
+  <w:num w:numId="38">
+    <w:abstractNumId w:val="3"/>
+  </w:num>
+  <w:num w:numId="39">
+    <w:abstractNumId w:val="30"/>
+  </w:num>
+  <w:num w:numId="40">
+    <w:abstractNumId w:val="17"/>
   </w:num>
   <w:numIdMacAtCleanup w:val="19"/>
 </w:numbering>
@@ -20188,7 +20995,7 @@
 </file>
 
 <file path=customXml/itemProps1.xml><?xml version="1.0" encoding="utf-8"?>
-<ds:datastoreItem xmlns:ds="http://schemas.openxmlformats.org/officeDocument/2006/customXml" ds:itemID="{4CE1F7ED-55A6-422E-8FC5-DF739CD5EF85}">
+<ds:datastoreItem xmlns:ds="http://schemas.openxmlformats.org/officeDocument/2006/customXml" ds:itemID="{CABB1F46-C79C-4D59-A5E2-21DF6AF7A884}">
   <ds:schemaRefs>
     <ds:schemaRef ds:uri="http://schemas.openxmlformats.org/officeDocument/2006/bibliography"/>
   </ds:schemaRefs>

</xml_diff>